<commit_message>
add files, finale abgabe
</commit_message>
<xml_diff>
--- a/Uebung1/Loesung/Ergebnisbericht1_SA4E.docx
+++ b/Uebung1/Loesung/Ergebnisbericht1_SA4E.docx
@@ -20,7 +20,7 @@
           <w:sz w:val="28"/>
           <w:szCs w:val="28"/>
         </w:rPr>
-        <w:t>Ergebnisbericht Übungsblatt 1</w:t>
+        <w:t xml:space="preserve">Ergebnisbericht Übungsblatt 1 </w:t>
       </w:r>
       <w:r>
         <w:rPr>
@@ -30,7 +30,7 @@
           <w:sz w:val="28"/>
           <w:szCs w:val="28"/>
         </w:rPr>
-        <w:t xml:space="preserve"> Betriebssysteme</w:t>
+        <w:t>SA4E</w:t>
       </w:r>
     </w:p>
     <w:p>
@@ -48,6 +48,33 @@
       <w:pPr>
         <w:rPr>
           <w:rFonts w:ascii="Helvetica" w:hAnsi="Helvetica"/>
+        </w:rPr>
+      </w:pPr>
+      <w:r>
+        <w:rPr>
+          <w:rFonts w:ascii="Helvetica" w:hAnsi="Helvetica"/>
+        </w:rPr>
+        <w:t xml:space="preserve">Simon Haebenbrock, s4sihaeb@uni-trier.de, dc: </w:t>
+      </w:r>
+      <w:proofErr w:type="spellStart"/>
+      <w:r>
+        <w:rPr>
+          <w:rFonts w:ascii="Helvetica" w:hAnsi="Helvetica"/>
+        </w:rPr>
+        <w:t>SimonH</w:t>
+      </w:r>
+      <w:proofErr w:type="spellEnd"/>
+      <w:r>
+        <w:rPr>
+          <w:rFonts w:ascii="Helvetica" w:hAnsi="Helvetica"/>
+        </w:rPr>
+        <w:t xml:space="preserve"> (simon_7672)</w:t>
+      </w:r>
+    </w:p>
+    <w:p>
+      <w:pPr>
+        <w:rPr>
+          <w:rFonts w:ascii="Helvetica" w:hAnsi="Helvetica"/>
           <w:b/>
           <w:bCs/>
           <w:sz w:val="28"/>
@@ -69,15 +96,137 @@
           <w:b/>
           <w:bCs/>
         </w:rPr>
-        <w:t xml:space="preserve">Aufgabe 1 </w:t>
-      </w:r>
-      <w:r>
-        <w:rPr>
-          <w:rFonts w:ascii="Helvetica" w:hAnsi="Helvetica"/>
-          <w:b/>
-          <w:bCs/>
-        </w:rPr>
-        <w:t xml:space="preserve">„Zaghafte erste Glühwürmchen“ (Monolith – </w:t>
+        <w:t>Aufgabe 1 „Zaghafte erste Glühwürmchen“ (Monolith – Mulit-Threaded)</w:t>
+      </w:r>
+    </w:p>
+    <w:p>
+      <w:pPr>
+        <w:rPr>
+          <w:rFonts w:ascii="Helvetica" w:hAnsi="Helvetica"/>
+          <w:b/>
+          <w:bCs/>
+        </w:rPr>
+      </w:pPr>
+    </w:p>
+    <w:p>
+      <w:pPr>
+        <w:rPr>
+          <w:rFonts w:ascii="Helvetica" w:hAnsi="Helvetica"/>
+        </w:rPr>
+      </w:pPr>
+      <w:r>
+        <w:rPr>
+          <w:rFonts w:ascii="Helvetica" w:hAnsi="Helvetica"/>
+        </w:rPr>
+        <w:t>Die Simulation habe ich in Java realisiert und dabei eine grafische Benutzeroberfläche entwickelt, die den Synchronisationsprozess anschaulich darstellt.</w:t>
+      </w:r>
+    </w:p>
+    <w:p>
+      <w:pPr>
+        <w:rPr>
+          <w:rFonts w:ascii="Helvetica" w:hAnsi="Helvetica"/>
+        </w:rPr>
+      </w:pPr>
+    </w:p>
+    <w:p>
+      <w:pPr>
+        <w:rPr>
+          <w:rFonts w:ascii="Helvetica" w:hAnsi="Helvetica"/>
+          <w:b/>
+          <w:bCs/>
+        </w:rPr>
+      </w:pPr>
+      <w:r>
+        <w:rPr>
+          <w:rFonts w:ascii="Helvetica" w:hAnsi="Helvetica"/>
+          <w:b/>
+          <w:bCs/>
+        </w:rPr>
+        <w:t>Lösungsansatz</w:t>
+      </w:r>
+    </w:p>
+    <w:p>
+      <w:pPr>
+        <w:rPr>
+          <w:rFonts w:ascii="Helvetica" w:hAnsi="Helvetica"/>
+          <w:b/>
+          <w:bCs/>
+        </w:rPr>
+      </w:pPr>
+    </w:p>
+    <w:p>
+      <w:pPr>
+        <w:rPr>
+          <w:rFonts w:ascii="Helvetica" w:hAnsi="Helvetica"/>
+          <w:b/>
+          <w:bCs/>
+        </w:rPr>
+      </w:pPr>
+      <w:r>
+        <w:rPr>
+          <w:rFonts w:ascii="Helvetica" w:hAnsi="Helvetica"/>
+          <w:b/>
+          <w:bCs/>
+        </w:rPr>
+        <w:t>Threads und Nachbarschaft</w:t>
+      </w:r>
+    </w:p>
+    <w:p>
+      <w:pPr>
+        <w:numPr>
+          <w:ilvl w:val="0"/>
+          <w:numId w:val="10"/>
+        </w:numPr>
+        <w:rPr>
+          <w:rFonts w:ascii="Helvetica" w:hAnsi="Helvetica"/>
+        </w:rPr>
+      </w:pPr>
+      <w:r>
+        <w:rPr>
+          <w:rFonts w:ascii="Helvetica" w:hAnsi="Helvetica"/>
+        </w:rPr>
+        <w:t>Ich habe jedes Glühwürmchen als eigenen Thread implementiert, der autonom seine Phase aktualisiert und gleichzeitig die Nachbarn beeinflusst.</w:t>
+      </w:r>
+    </w:p>
+    <w:p>
+      <w:pPr>
+        <w:numPr>
+          <w:ilvl w:val="0"/>
+          <w:numId w:val="10"/>
+        </w:numPr>
+        <w:rPr>
+          <w:rFonts w:ascii="Helvetica" w:hAnsi="Helvetica"/>
+        </w:rPr>
+      </w:pPr>
+      <w:r>
+        <w:rPr>
+          <w:rFonts w:ascii="Helvetica" w:hAnsi="Helvetica"/>
+        </w:rPr>
+        <w:t>Die Nachbarn sind nach einer zyklischen Torus-Struktur organisiert. Dadurch hat jedes Glühwürmchen immer vier Nachbarn: oben, unten, links und rechts.</w:t>
+      </w:r>
+    </w:p>
+    <w:p>
+      <w:pPr>
+        <w:rPr>
+          <w:rFonts w:ascii="Helvetica" w:hAnsi="Helvetica"/>
+        </w:rPr>
+      </w:pPr>
+    </w:p>
+    <w:p>
+      <w:pPr>
+        <w:rPr>
+          <w:rFonts w:ascii="Helvetica" w:hAnsi="Helvetica"/>
+          <w:b/>
+          <w:bCs/>
+        </w:rPr>
+      </w:pPr>
+      <w:r>
+        <w:rPr>
+          <w:rFonts w:ascii="Helvetica" w:hAnsi="Helvetica"/>
+          <w:b/>
+          <w:bCs/>
+        </w:rPr>
+        <w:t xml:space="preserve">Das </w:t>
       </w:r>
       <w:proofErr w:type="spellStart"/>
       <w:r>
@@ -86,7 +235,7 @@
           <w:b/>
           <w:bCs/>
         </w:rPr>
-        <w:t>Mulit-Threaded</w:t>
+        <w:t>Kuramoto</w:t>
       </w:r>
       <w:proofErr w:type="spellEnd"/>
       <w:r>
@@ -95,46 +244,621 @@
           <w:b/>
           <w:bCs/>
         </w:rPr>
-        <w:t>)</w:t>
-      </w:r>
-    </w:p>
-    <w:p>
-      <w:pPr>
-        <w:rPr>
-          <w:rFonts w:ascii="Helvetica" w:hAnsi="Helvetica"/>
-          <w:b/>
-          <w:bCs/>
-        </w:rPr>
-      </w:pPr>
-    </w:p>
-    <w:p>
-      <w:pPr>
-        <w:rPr>
-          <w:rFonts w:ascii="Helvetica" w:hAnsi="Helvetica"/>
-          <w:b/>
-          <w:bCs/>
-        </w:rPr>
-      </w:pPr>
-      <w:r>
-        <w:rPr>
-          <w:rFonts w:ascii="Helvetica" w:hAnsi="Helvetica"/>
-          <w:b/>
-          <w:bCs/>
-        </w:rPr>
-        <w:t xml:space="preserve">Aufgabe 2 </w:t>
-      </w:r>
-      <w:r>
-        <w:rPr>
-          <w:rFonts w:ascii="Helvetica" w:hAnsi="Helvetica"/>
-          <w:b/>
-          <w:bCs/>
-        </w:rPr>
-        <w:t xml:space="preserve">„Kommunizierende Glühwürmchen“ (Distributed – Apache </w:t>
+        <w:t>-Modell</w:t>
+      </w:r>
+    </w:p>
+    <w:p>
+      <w:pPr>
+        <w:numPr>
+          <w:ilvl w:val="0"/>
+          <w:numId w:val="11"/>
+        </w:numPr>
+        <w:rPr>
+          <w:rFonts w:ascii="Helvetica" w:hAnsi="Helvetica"/>
+        </w:rPr>
+      </w:pPr>
+      <w:r>
+        <w:rPr>
+          <w:rFonts w:ascii="Helvetica" w:hAnsi="Helvetica"/>
+        </w:rPr>
+        <w:t xml:space="preserve">Das </w:t>
       </w:r>
       <w:proofErr w:type="spellStart"/>
       <w:r>
         <w:rPr>
           <w:rFonts w:ascii="Helvetica" w:hAnsi="Helvetica"/>
+        </w:rPr>
+        <w:t>Kuramoto</w:t>
+      </w:r>
+      <w:proofErr w:type="spellEnd"/>
+      <w:r>
+        <w:rPr>
+          <w:rFonts w:ascii="Helvetica" w:hAnsi="Helvetica"/>
+        </w:rPr>
+        <w:t>-Modell, das die Synchronisation von Oszillatoren beschreibt, war die Grundlage der Simulation. Die Phase jedes Glühwürmchens wird dabei durch die Differenzen zu den Phasen der Nachbarn beeinflusst.</w:t>
+      </w:r>
+    </w:p>
+    <w:p>
+      <w:pPr>
+        <w:numPr>
+          <w:ilvl w:val="0"/>
+          <w:numId w:val="11"/>
+        </w:numPr>
+        <w:rPr>
+          <w:rFonts w:ascii="Helvetica" w:hAnsi="Helvetica"/>
+        </w:rPr>
+      </w:pPr>
+      <w:r>
+        <w:rPr>
+          <w:rFonts w:ascii="Helvetica" w:hAnsi="Helvetica"/>
+        </w:rPr>
+        <w:t>In der Simulation habe ich diese Nachbarschaftsinteraktion regelmäßig berechnet, um den Prozess der Synchronisation nachzubilden.</w:t>
+      </w:r>
+    </w:p>
+    <w:p>
+      <w:pPr>
+        <w:rPr>
+          <w:rFonts w:ascii="Helvetica" w:hAnsi="Helvetica"/>
+        </w:rPr>
+      </w:pPr>
+    </w:p>
+    <w:p>
+      <w:pPr>
+        <w:rPr>
+          <w:rFonts w:ascii="Helvetica" w:hAnsi="Helvetica"/>
+          <w:b/>
+          <w:bCs/>
+        </w:rPr>
+      </w:pPr>
+      <w:r>
+        <w:rPr>
+          <w:rFonts w:ascii="Helvetica" w:hAnsi="Helvetica"/>
+          <w:b/>
+          <w:bCs/>
+        </w:rPr>
+        <w:t>Visualisierung</w:t>
+      </w:r>
+    </w:p>
+    <w:p>
+      <w:pPr>
+        <w:numPr>
+          <w:ilvl w:val="0"/>
+          <w:numId w:val="12"/>
+        </w:numPr>
+        <w:rPr>
+          <w:rFonts w:ascii="Helvetica" w:hAnsi="Helvetica"/>
+        </w:rPr>
+      </w:pPr>
+      <w:r>
+        <w:rPr>
+          <w:rFonts w:ascii="Helvetica" w:hAnsi="Helvetica"/>
+        </w:rPr>
+        <w:t>Die grafische Benutzeroberfläche habe ich mit Java Swing umgesetzt. Sie zeigt die Phasen der Glühwürmchen in einem 5x5-Gitter:</w:t>
+      </w:r>
+    </w:p>
+    <w:p>
+      <w:pPr>
+        <w:numPr>
+          <w:ilvl w:val="1"/>
+          <w:numId w:val="12"/>
+        </w:numPr>
+        <w:rPr>
+          <w:rFonts w:ascii="Helvetica" w:hAnsi="Helvetica"/>
+        </w:rPr>
+      </w:pPr>
+      <w:r>
+        <w:rPr>
+          <w:rFonts w:ascii="Helvetica" w:hAnsi="Helvetica"/>
+          <w:b/>
+          <w:bCs/>
+        </w:rPr>
+        <w:t>Gelb</w:t>
+      </w:r>
+      <w:r>
+        <w:rPr>
+          <w:rFonts w:ascii="Helvetica" w:hAnsi="Helvetica"/>
+        </w:rPr>
+        <w:t>: Phase im Leuchtzyklus.</w:t>
+      </w:r>
+    </w:p>
+    <w:p>
+      <w:pPr>
+        <w:numPr>
+          <w:ilvl w:val="1"/>
+          <w:numId w:val="12"/>
+        </w:numPr>
+        <w:rPr>
+          <w:rFonts w:ascii="Helvetica" w:hAnsi="Helvetica"/>
+        </w:rPr>
+      </w:pPr>
+      <w:r>
+        <w:rPr>
+          <w:rFonts w:ascii="Helvetica" w:hAnsi="Helvetica"/>
+          <w:b/>
+          <w:bCs/>
+        </w:rPr>
+        <w:t>Grau</w:t>
+      </w:r>
+      <w:r>
+        <w:rPr>
+          <w:rFonts w:ascii="Helvetica" w:hAnsi="Helvetica"/>
+        </w:rPr>
+        <w:t>: Phase im Ruhezyklus.</w:t>
+      </w:r>
+    </w:p>
+    <w:p>
+      <w:pPr>
+        <w:numPr>
+          <w:ilvl w:val="0"/>
+          <w:numId w:val="12"/>
+        </w:numPr>
+        <w:rPr>
+          <w:rFonts w:ascii="Helvetica" w:hAnsi="Helvetica"/>
+        </w:rPr>
+      </w:pPr>
+      <w:r>
+        <w:rPr>
+          <w:rFonts w:ascii="Helvetica" w:hAnsi="Helvetica"/>
+        </w:rPr>
+        <w:t xml:space="preserve">Ein </w:t>
+      </w:r>
+      <w:proofErr w:type="spellStart"/>
+      <w:r>
+        <w:rPr>
+          <w:rFonts w:ascii="Helvetica" w:hAnsi="Helvetica"/>
+        </w:rPr>
+        <w:t>Timer</w:t>
+      </w:r>
+      <w:proofErr w:type="spellEnd"/>
+      <w:r>
+        <w:rPr>
+          <w:rFonts w:ascii="Helvetica" w:hAnsi="Helvetica"/>
+        </w:rPr>
+        <w:t xml:space="preserve"> aktualisiert die Darstellung in kurzen Intervallen, um den Fortschritt kontinuierlich sichtbar zu machen.</w:t>
+      </w:r>
+    </w:p>
+    <w:p>
+      <w:pPr>
+        <w:rPr>
+          <w:rFonts w:ascii="Helvetica" w:hAnsi="Helvetica"/>
+        </w:rPr>
+      </w:pPr>
+    </w:p>
+    <w:p>
+      <w:pPr>
+        <w:rPr>
+          <w:rFonts w:ascii="Helvetica" w:hAnsi="Helvetica"/>
+        </w:rPr>
+      </w:pPr>
+    </w:p>
+    <w:p>
+      <w:pPr>
+        <w:rPr>
+          <w:rFonts w:ascii="Helvetica" w:hAnsi="Helvetica"/>
+          <w:b/>
+          <w:bCs/>
+        </w:rPr>
+      </w:pPr>
+      <w:r>
+        <w:rPr>
+          <w:rFonts w:ascii="Helvetica" w:hAnsi="Helvetica"/>
+          <w:b/>
+          <w:bCs/>
+        </w:rPr>
+        <w:t>Ergebnisse und Beobachtungen</w:t>
+      </w:r>
+    </w:p>
+    <w:p>
+      <w:pPr>
+        <w:rPr>
+          <w:rFonts w:ascii="Helvetica" w:hAnsi="Helvetica"/>
+          <w:b/>
+          <w:bCs/>
+        </w:rPr>
+      </w:pPr>
+    </w:p>
+    <w:p>
+      <w:pPr>
+        <w:rPr>
+          <w:rFonts w:ascii="Helvetica" w:hAnsi="Helvetica"/>
+          <w:b/>
+          <w:bCs/>
+        </w:rPr>
+      </w:pPr>
+      <w:r>
+        <w:rPr>
+          <w:rFonts w:ascii="Helvetica" w:hAnsi="Helvetica"/>
+          <w:b/>
+          <w:bCs/>
+        </w:rPr>
+        <w:t>Beschleunigte Synchronisation</w:t>
+      </w:r>
+    </w:p>
+    <w:p>
+      <w:pPr>
+        <w:numPr>
+          <w:ilvl w:val="0"/>
+          <w:numId w:val="13"/>
+        </w:numPr>
+        <w:rPr>
+          <w:rFonts w:ascii="Helvetica" w:hAnsi="Helvetica"/>
+        </w:rPr>
+      </w:pPr>
+      <w:r>
+        <w:rPr>
+          <w:rFonts w:ascii="Helvetica" w:hAnsi="Helvetica"/>
+        </w:rPr>
+        <w:t xml:space="preserve">Um die Synchronisation der Glühwürmchen schneller sichtbar zu machen, habe ich die Kopplungsstärke (SYNC_RATE) auf </w:t>
+      </w:r>
+      <w:r>
+        <w:rPr>
+          <w:rFonts w:ascii="Helvetica" w:hAnsi="Helvetica"/>
+        </w:rPr>
+        <w:t>einen</w:t>
+      </w:r>
+      <w:r>
+        <w:rPr>
+          <w:rFonts w:ascii="Helvetica" w:hAnsi="Helvetica"/>
+        </w:rPr>
+        <w:t xml:space="preserve"> hohen Wert von </w:t>
+      </w:r>
+      <w:r>
+        <w:rPr>
+          <w:rFonts w:ascii="Helvetica" w:hAnsi="Helvetica"/>
+          <w:b/>
+          <w:bCs/>
+        </w:rPr>
+        <w:t>0.005</w:t>
+      </w:r>
+      <w:r>
+        <w:rPr>
+          <w:rFonts w:ascii="Helvetica" w:hAnsi="Helvetica"/>
+        </w:rPr>
+        <w:t xml:space="preserve"> gesetzt.</w:t>
+      </w:r>
+    </w:p>
+    <w:p>
+      <w:pPr>
+        <w:numPr>
+          <w:ilvl w:val="0"/>
+          <w:numId w:val="13"/>
+        </w:numPr>
+        <w:rPr>
+          <w:rFonts w:ascii="Helvetica" w:hAnsi="Helvetica"/>
+        </w:rPr>
+      </w:pPr>
+      <w:r>
+        <w:rPr>
+          <w:rFonts w:ascii="Helvetica" w:hAnsi="Helvetica"/>
+          <w:b/>
+          <w:bCs/>
+        </w:rPr>
+        <w:t>Ergebnis</w:t>
+      </w:r>
+      <w:r>
+        <w:rPr>
+          <w:rFonts w:ascii="Helvetica" w:hAnsi="Helvetica"/>
+        </w:rPr>
+        <w:t>: Die Glühwürmchen synchronisieren sich innerhalb weniger Sekunden, ohne dass dabei signifikante visuelle Störungen auftreten.</w:t>
+      </w:r>
+    </w:p>
+    <w:p>
+      <w:pPr>
+        <w:rPr>
+          <w:rFonts w:ascii="Helvetica" w:hAnsi="Helvetica"/>
+          <w:b/>
+          <w:bCs/>
+        </w:rPr>
+      </w:pPr>
+      <w:r>
+        <w:rPr>
+          <w:rFonts w:ascii="Helvetica" w:hAnsi="Helvetica"/>
+          <w:b/>
+          <w:bCs/>
+        </w:rPr>
+        <w:lastRenderedPageBreak/>
+        <w:t>Herausforderungen</w:t>
+      </w:r>
+    </w:p>
+    <w:p>
+      <w:pPr>
+        <w:numPr>
+          <w:ilvl w:val="0"/>
+          <w:numId w:val="14"/>
+        </w:numPr>
+        <w:rPr>
+          <w:rFonts w:ascii="Helvetica" w:hAnsi="Helvetica"/>
+        </w:rPr>
+      </w:pPr>
+      <w:r>
+        <w:rPr>
+          <w:rFonts w:ascii="Helvetica" w:hAnsi="Helvetica"/>
+          <w:b/>
+          <w:bCs/>
+        </w:rPr>
+        <w:t>Threading</w:t>
+      </w:r>
+      <w:r>
+        <w:rPr>
+          <w:rFonts w:ascii="Helvetica" w:hAnsi="Helvetica"/>
+        </w:rPr>
+        <w:t>: Aufgrund der parallelen Threads kam es anfangs zu kleinen Phasenabweichungen, da diese unabhängig voneinander laufen. Ich habe dieses Problem durch eine präzise Regulierung des Phasenfortschritts in jedem Thread minimiert.</w:t>
+      </w:r>
+    </w:p>
+    <w:p>
+      <w:pPr>
+        <w:numPr>
+          <w:ilvl w:val="0"/>
+          <w:numId w:val="14"/>
+        </w:numPr>
+        <w:rPr>
+          <w:rFonts w:ascii="Helvetica" w:hAnsi="Helvetica"/>
+        </w:rPr>
+      </w:pPr>
+      <w:r>
+        <w:rPr>
+          <w:rFonts w:ascii="Helvetica" w:hAnsi="Helvetica"/>
+          <w:b/>
+          <w:bCs/>
+        </w:rPr>
+        <w:t>Visualisierung</w:t>
+      </w:r>
+      <w:r>
+        <w:rPr>
+          <w:rFonts w:ascii="Helvetica" w:hAnsi="Helvetica"/>
+        </w:rPr>
+        <w:t xml:space="preserve">: Eine hohe Synchronisationsrate führte bei kurzen </w:t>
+      </w:r>
+      <w:proofErr w:type="spellStart"/>
+      <w:r>
+        <w:rPr>
+          <w:rFonts w:ascii="Helvetica" w:hAnsi="Helvetica"/>
+        </w:rPr>
+        <w:t>Timer</w:t>
+      </w:r>
+      <w:proofErr w:type="spellEnd"/>
+      <w:r>
+        <w:rPr>
+          <w:rFonts w:ascii="Helvetica" w:hAnsi="Helvetica"/>
+        </w:rPr>
+        <w:t xml:space="preserve">-Intervallen zu schnellen Änderungen der Darstellung. Durch die Optimierung des </w:t>
+      </w:r>
+      <w:proofErr w:type="spellStart"/>
+      <w:r>
+        <w:rPr>
+          <w:rFonts w:ascii="Helvetica" w:hAnsi="Helvetica"/>
+        </w:rPr>
+        <w:t>Timer</w:t>
+      </w:r>
+      <w:proofErr w:type="spellEnd"/>
+      <w:r>
+        <w:rPr>
+          <w:rFonts w:ascii="Helvetica" w:hAnsi="Helvetica"/>
+        </w:rPr>
+        <w:t xml:space="preserve">-Intervalls auf </w:t>
+      </w:r>
+      <w:r>
+        <w:rPr>
+          <w:rFonts w:ascii="Helvetica" w:hAnsi="Helvetica"/>
+          <w:b/>
+          <w:bCs/>
+        </w:rPr>
+        <w:t>50ms</w:t>
+      </w:r>
+      <w:r>
+        <w:rPr>
+          <w:rFonts w:ascii="Helvetica" w:hAnsi="Helvetica"/>
+        </w:rPr>
+        <w:t xml:space="preserve"> konnte ich eine flüssige und klare Darstellung sicherstellen.</w:t>
+      </w:r>
+    </w:p>
+    <w:p>
+      <w:pPr>
+        <w:rPr>
+          <w:rFonts w:ascii="Helvetica" w:hAnsi="Helvetica"/>
+          <w:b/>
+          <w:bCs/>
+        </w:rPr>
+      </w:pPr>
+      <w:r>
+        <w:rPr>
+          <w:rFonts w:ascii="Helvetica" w:hAnsi="Helvetica"/>
+        </w:rPr>
+        <w:br/>
+      </w:r>
+      <w:r>
+        <w:rPr>
+          <w:rFonts w:ascii="Helvetica" w:hAnsi="Helvetica"/>
+          <w:b/>
+          <w:bCs/>
+        </w:rPr>
+        <w:t>Quellen</w:t>
+      </w:r>
+      <w:r>
+        <w:rPr>
+          <w:rFonts w:ascii="Helvetica" w:hAnsi="Helvetica"/>
+          <w:b/>
+          <w:bCs/>
+        </w:rPr>
+        <w:t xml:space="preserve"> A1</w:t>
+      </w:r>
+    </w:p>
+    <w:p>
+      <w:pPr>
+        <w:pStyle w:val="Listenabsatz"/>
+        <w:numPr>
+          <w:ilvl w:val="0"/>
+          <w:numId w:val="17"/>
+        </w:numPr>
+        <w:rPr>
+          <w:rFonts w:ascii="Helvetica" w:hAnsi="Helvetica"/>
+          <w:lang w:val="en-US"/>
+        </w:rPr>
+      </w:pPr>
+      <w:r>
+        <w:rPr>
+          <w:rFonts w:ascii="Helvetica" w:hAnsi="Helvetica"/>
+          <w:lang w:val="en-US"/>
+        </w:rPr>
+        <w:t>Wikipedia-</w:t>
+      </w:r>
+      <w:proofErr w:type="spellStart"/>
+      <w:r>
+        <w:rPr>
+          <w:rFonts w:ascii="Helvetica" w:hAnsi="Helvetica"/>
+          <w:lang w:val="en-US"/>
+        </w:rPr>
+        <w:t>Autoren</w:t>
+      </w:r>
+      <w:proofErr w:type="spellEnd"/>
+      <w:r>
+        <w:rPr>
+          <w:rFonts w:ascii="Helvetica" w:hAnsi="Helvetica"/>
+          <w:lang w:val="en-US"/>
+        </w:rPr>
+        <w:t xml:space="preserve">. (2024, August 19). </w:t>
+      </w:r>
+      <w:proofErr w:type="spellStart"/>
+      <w:r>
+        <w:rPr>
+          <w:rFonts w:ascii="Helvetica" w:hAnsi="Helvetica"/>
+          <w:i/>
+          <w:iCs/>
+          <w:lang w:val="en-US"/>
+        </w:rPr>
+        <w:t>Kuramoto</w:t>
+      </w:r>
+      <w:proofErr w:type="spellEnd"/>
+      <w:r>
+        <w:rPr>
+          <w:rFonts w:ascii="Helvetica" w:hAnsi="Helvetica"/>
+          <w:i/>
+          <w:iCs/>
+          <w:lang w:val="en-US"/>
+        </w:rPr>
+        <w:t xml:space="preserve"> model</w:t>
+      </w:r>
+      <w:r>
+        <w:rPr>
+          <w:rFonts w:ascii="Helvetica" w:hAnsi="Helvetica"/>
+          <w:lang w:val="en-US"/>
+        </w:rPr>
+        <w:t>. Wikipedia. https://en.wikipedia.org/wiki/Kuramoto_model</w:t>
+      </w:r>
+    </w:p>
+    <w:p>
+      <w:pPr>
+        <w:pStyle w:val="Listenabsatz"/>
+        <w:numPr>
+          <w:ilvl w:val="0"/>
+          <w:numId w:val="17"/>
+        </w:numPr>
+        <w:rPr>
+          <w:rFonts w:ascii="Helvetica" w:hAnsi="Helvetica"/>
+        </w:rPr>
+      </w:pPr>
+      <w:r>
+        <w:rPr>
+          <w:rFonts w:ascii="Helvetica" w:hAnsi="Helvetica"/>
+        </w:rPr>
+        <w:t xml:space="preserve">Wikipedia-Autoren. (2003, November 11). </w:t>
+      </w:r>
+      <w:r>
+        <w:rPr>
+          <w:rFonts w:ascii="Helvetica" w:hAnsi="Helvetica"/>
+          <w:i/>
+          <w:iCs/>
+        </w:rPr>
+        <w:t>Torus</w:t>
+      </w:r>
+      <w:r>
+        <w:rPr>
+          <w:rFonts w:ascii="Helvetica" w:hAnsi="Helvetica"/>
+        </w:rPr>
+        <w:t xml:space="preserve">. </w:t>
+      </w:r>
+      <w:r>
+        <w:rPr>
+          <w:rFonts w:ascii="Helvetica" w:hAnsi="Helvetica"/>
+        </w:rPr>
+        <w:t>https://de.wikipedia.org/wiki/Torus</w:t>
+      </w:r>
+    </w:p>
+    <w:p>
+      <w:pPr>
+        <w:pStyle w:val="Listenabsatz"/>
+        <w:numPr>
+          <w:ilvl w:val="0"/>
+          <w:numId w:val="17"/>
+        </w:numPr>
+        <w:rPr>
+          <w:rFonts w:ascii="Helvetica" w:hAnsi="Helvetica"/>
+        </w:rPr>
+      </w:pPr>
+      <w:r>
+        <w:rPr>
+          <w:rFonts w:ascii="Helvetica" w:hAnsi="Helvetica"/>
+        </w:rPr>
+        <w:t xml:space="preserve">GitHub Copilot für Fehleranalyse, Refactoring und Generierung von </w:t>
+      </w:r>
+      <w:proofErr w:type="spellStart"/>
+      <w:r>
+        <w:rPr>
+          <w:rFonts w:ascii="Helvetica" w:hAnsi="Helvetica"/>
+        </w:rPr>
+        <w:t>Boilerplate</w:t>
+      </w:r>
+      <w:proofErr w:type="spellEnd"/>
+      <w:r>
+        <w:rPr>
+          <w:rFonts w:ascii="Helvetica" w:hAnsi="Helvetica"/>
+        </w:rPr>
+        <w:t>-Code</w:t>
+      </w:r>
+    </w:p>
+    <w:p>
+      <w:pPr>
+        <w:rPr>
+          <w:rFonts w:ascii="Helvetica" w:hAnsi="Helvetica"/>
+        </w:rPr>
+      </w:pPr>
+    </w:p>
+    <w:p>
+      <w:pPr>
+        <w:rPr>
+          <w:rFonts w:ascii="Helvetica" w:hAnsi="Helvetica"/>
+        </w:rPr>
+      </w:pPr>
+    </w:p>
+    <w:p>
+      <w:pPr>
+        <w:rPr>
+          <w:rFonts w:ascii="Helvetica" w:hAnsi="Helvetica"/>
+          <w:b/>
+          <w:bCs/>
+        </w:rPr>
+      </w:pPr>
+    </w:p>
+    <w:p>
+      <w:pPr>
+        <w:rPr>
+          <w:rFonts w:ascii="Helvetica" w:hAnsi="Helvetica"/>
+          <w:b/>
+          <w:bCs/>
+        </w:rPr>
+      </w:pPr>
+      <w:r>
+        <w:rPr>
+          <w:rFonts w:ascii="Helvetica" w:hAnsi="Helvetica"/>
+          <w:b/>
+          <w:bCs/>
+        </w:rPr>
+        <w:t xml:space="preserve">Aufgabe 2 „Kommunizierende Glühwürmchen“ (Distributed – Apache </w:t>
+      </w:r>
+      <w:proofErr w:type="spellStart"/>
+      <w:r>
+        <w:rPr>
+          <w:rFonts w:ascii="Helvetica" w:hAnsi="Helvetica"/>
           <w:b/>
           <w:bCs/>
         </w:rPr>
@@ -148,6 +872,933 @@
           <w:bCs/>
         </w:rPr>
         <w:t>/ gRPC/ Java RMI)“</w:t>
+      </w:r>
+    </w:p>
+    <w:p>
+      <w:pPr>
+        <w:rPr>
+          <w:rFonts w:ascii="Helvetica" w:hAnsi="Helvetica"/>
+          <w:b/>
+          <w:bCs/>
+        </w:rPr>
+      </w:pPr>
+    </w:p>
+    <w:p>
+      <w:pPr>
+        <w:rPr>
+          <w:rFonts w:ascii="Helvetica" w:hAnsi="Helvetica"/>
+        </w:rPr>
+      </w:pPr>
+      <w:r>
+        <w:rPr>
+          <w:rFonts w:ascii="Helvetica" w:hAnsi="Helvetica"/>
+        </w:rPr>
+        <w:t>Für die Realisierung der Aufgabe 2 habe ich Java RMI genutzt, um die Kommunikation zwischen den einzelnen Glühwürmchen zu implementieren. Jedes Glühwürmchen ist ein eigenständiger Prozess</w:t>
+      </w:r>
+      <w:r>
+        <w:rPr>
+          <w:rFonts w:ascii="Helvetica" w:hAnsi="Helvetica"/>
+        </w:rPr>
+        <w:t>/ Thread</w:t>
+      </w:r>
+      <w:r>
+        <w:rPr>
+          <w:rFonts w:ascii="Helvetica" w:hAnsi="Helvetica"/>
+        </w:rPr>
+        <w:t xml:space="preserve">, der über RMI mit seinen Nachbarn kommuniziert. Die Zustandsinformationen, wie die Phase, werden </w:t>
+      </w:r>
+      <w:r>
+        <w:rPr>
+          <w:rFonts w:ascii="Helvetica" w:hAnsi="Helvetica"/>
+        </w:rPr>
+        <w:t xml:space="preserve">über ein Interface </w:t>
+      </w:r>
+      <w:r>
+        <w:rPr>
+          <w:rFonts w:ascii="Helvetica" w:hAnsi="Helvetica"/>
+        </w:rPr>
+        <w:t>regelmäßig zwischen den Glühwürmchen ausgetauscht, um den Synchronisationsprozess zu steuern.</w:t>
+      </w:r>
+    </w:p>
+    <w:p>
+      <w:pPr>
+        <w:rPr>
+          <w:rFonts w:ascii="Helvetica" w:hAnsi="Helvetica"/>
+        </w:rPr>
+      </w:pPr>
+    </w:p>
+    <w:p>
+      <w:pPr>
+        <w:rPr>
+          <w:rFonts w:ascii="Helvetica" w:hAnsi="Helvetica"/>
+          <w:b/>
+          <w:bCs/>
+        </w:rPr>
+      </w:pPr>
+      <w:r>
+        <w:rPr>
+          <w:rFonts w:ascii="Helvetica" w:hAnsi="Helvetica"/>
+          <w:b/>
+          <w:bCs/>
+        </w:rPr>
+        <w:t>Lösungsansatz</w:t>
+      </w:r>
+    </w:p>
+    <w:p>
+      <w:pPr>
+        <w:rPr>
+          <w:rFonts w:ascii="Helvetica" w:hAnsi="Helvetica"/>
+          <w:b/>
+          <w:bCs/>
+        </w:rPr>
+      </w:pPr>
+    </w:p>
+    <w:p>
+      <w:pPr>
+        <w:rPr>
+          <w:rFonts w:ascii="Helvetica" w:hAnsi="Helvetica"/>
+          <w:b/>
+          <w:bCs/>
+        </w:rPr>
+      </w:pPr>
+      <w:r>
+        <w:rPr>
+          <w:rFonts w:ascii="Helvetica" w:hAnsi="Helvetica"/>
+          <w:b/>
+          <w:bCs/>
+        </w:rPr>
+        <w:t>Kommunikationsschnittstelle</w:t>
+      </w:r>
+    </w:p>
+    <w:p>
+      <w:pPr>
+        <w:rPr>
+          <w:rFonts w:ascii="Helvetica" w:hAnsi="Helvetica"/>
+        </w:rPr>
+      </w:pPr>
+      <w:r>
+        <w:rPr>
+          <w:rFonts w:ascii="Helvetica" w:hAnsi="Helvetica"/>
+        </w:rPr>
+        <w:t>Als Kommunikationsschnittstelle habe ich ein Java RMI-Interface (</w:t>
+      </w:r>
+      <w:proofErr w:type="spellStart"/>
+      <w:r>
+        <w:rPr>
+          <w:rFonts w:ascii="Helvetica" w:hAnsi="Helvetica"/>
+        </w:rPr>
+        <w:t>FireflyRMI</w:t>
+      </w:r>
+      <w:proofErr w:type="spellEnd"/>
+      <w:r>
+        <w:rPr>
+          <w:rFonts w:ascii="Helvetica" w:hAnsi="Helvetica"/>
+        </w:rPr>
+        <w:t xml:space="preserve">) definiert. Dieses Interface stellt die Grundlage für die Interaktion zwischen den Glühwürmchen dar. Die Schnittstelle enthält die Methoden </w:t>
+      </w:r>
+      <w:proofErr w:type="spellStart"/>
+      <w:r>
+        <w:rPr>
+          <w:rFonts w:ascii="Helvetica" w:hAnsi="Helvetica"/>
+        </w:rPr>
+        <w:t>getPhase</w:t>
+      </w:r>
+      <w:proofErr w:type="spellEnd"/>
+      <w:r>
+        <w:rPr>
+          <w:rFonts w:ascii="Helvetica" w:hAnsi="Helvetica"/>
+        </w:rPr>
+        <w:t xml:space="preserve">, </w:t>
+      </w:r>
+      <w:proofErr w:type="spellStart"/>
+      <w:r>
+        <w:rPr>
+          <w:rFonts w:ascii="Helvetica" w:hAnsi="Helvetica"/>
+        </w:rPr>
+        <w:t>setNeighbors</w:t>
+      </w:r>
+      <w:proofErr w:type="spellEnd"/>
+      <w:r>
+        <w:rPr>
+          <w:rFonts w:ascii="Helvetica" w:hAnsi="Helvetica"/>
+        </w:rPr>
+        <w:t xml:space="preserve"> und </w:t>
+      </w:r>
+      <w:proofErr w:type="spellStart"/>
+      <w:r>
+        <w:rPr>
+          <w:rFonts w:ascii="Helvetica" w:hAnsi="Helvetica"/>
+        </w:rPr>
+        <w:t>synchronizeWithNeighbors</w:t>
+      </w:r>
+      <w:proofErr w:type="spellEnd"/>
+      <w:r>
+        <w:rPr>
+          <w:rFonts w:ascii="Helvetica" w:hAnsi="Helvetica"/>
+        </w:rPr>
+        <w:t xml:space="preserve">, welche die </w:t>
+      </w:r>
+      <w:r>
+        <w:rPr>
+          <w:rFonts w:ascii="Helvetica" w:hAnsi="Helvetica"/>
+        </w:rPr>
+        <w:t>essenziellen</w:t>
+      </w:r>
+      <w:r>
+        <w:rPr>
+          <w:rFonts w:ascii="Helvetica" w:hAnsi="Helvetica"/>
+        </w:rPr>
+        <w:t xml:space="preserve"> Aktionen der Glühwürmchen abbilden:</w:t>
+      </w:r>
+    </w:p>
+    <w:p>
+      <w:pPr>
+        <w:numPr>
+          <w:ilvl w:val="0"/>
+          <w:numId w:val="18"/>
+        </w:numPr>
+        <w:rPr>
+          <w:rFonts w:ascii="Helvetica" w:hAnsi="Helvetica"/>
+        </w:rPr>
+      </w:pPr>
+      <w:proofErr w:type="spellStart"/>
+      <w:r>
+        <w:rPr>
+          <w:rFonts w:ascii="Helvetica" w:hAnsi="Helvetica"/>
+          <w:b/>
+          <w:bCs/>
+        </w:rPr>
+        <w:t>getPhase</w:t>
+      </w:r>
+      <w:proofErr w:type="spellEnd"/>
+      <w:r>
+        <w:rPr>
+          <w:rFonts w:ascii="Helvetica" w:hAnsi="Helvetica"/>
+        </w:rPr>
+        <w:t xml:space="preserve"> ermöglicht den Zugriff auf die aktuelle Phase eines Glühwürmchens.</w:t>
+      </w:r>
+    </w:p>
+    <w:p>
+      <w:pPr>
+        <w:numPr>
+          <w:ilvl w:val="0"/>
+          <w:numId w:val="18"/>
+        </w:numPr>
+        <w:rPr>
+          <w:rFonts w:ascii="Helvetica" w:hAnsi="Helvetica"/>
+        </w:rPr>
+      </w:pPr>
+      <w:proofErr w:type="spellStart"/>
+      <w:r>
+        <w:rPr>
+          <w:rFonts w:ascii="Helvetica" w:hAnsi="Helvetica"/>
+          <w:b/>
+          <w:bCs/>
+        </w:rPr>
+        <w:t>setNeighbors</w:t>
+      </w:r>
+      <w:proofErr w:type="spellEnd"/>
+      <w:r>
+        <w:rPr>
+          <w:rFonts w:ascii="Helvetica" w:hAnsi="Helvetica"/>
+        </w:rPr>
+        <w:t xml:space="preserve"> erlaubt das Setzen der Nachbarn, mit denen ein Glühwürmchen interagieren soll.</w:t>
+      </w:r>
+    </w:p>
+    <w:p>
+      <w:pPr>
+        <w:numPr>
+          <w:ilvl w:val="0"/>
+          <w:numId w:val="18"/>
+        </w:numPr>
+        <w:rPr>
+          <w:rFonts w:ascii="Helvetica" w:hAnsi="Helvetica"/>
+        </w:rPr>
+      </w:pPr>
+      <w:proofErr w:type="spellStart"/>
+      <w:r>
+        <w:rPr>
+          <w:rFonts w:ascii="Helvetica" w:hAnsi="Helvetica"/>
+          <w:b/>
+          <w:bCs/>
+        </w:rPr>
+        <w:t>synchronizeWithNeighbors</w:t>
+      </w:r>
+      <w:proofErr w:type="spellEnd"/>
+      <w:r>
+        <w:rPr>
+          <w:rFonts w:ascii="Helvetica" w:hAnsi="Helvetica"/>
+        </w:rPr>
+        <w:t xml:space="preserve"> aktualisiert die Phase basierend auf den Phasen der Nachbarn und implementiert so die Synchronisationslogik.</w:t>
+      </w:r>
+    </w:p>
+    <w:p>
+      <w:pPr>
+        <w:rPr>
+          <w:rFonts w:ascii="Helvetica" w:hAnsi="Helvetica"/>
+        </w:rPr>
+      </w:pPr>
+      <w:r>
+        <w:rPr>
+          <w:rFonts w:ascii="Helvetica" w:hAnsi="Helvetica"/>
+        </w:rPr>
+        <w:lastRenderedPageBreak/>
+        <w:t>Durch dieses Interface wird eine klare Trennung zwischen der Implementierung und der Kommunikation erreicht, wodurch der Code modular und flexibel bleibt.</w:t>
+      </w:r>
+    </w:p>
+    <w:p>
+      <w:pPr>
+        <w:rPr>
+          <w:rFonts w:ascii="Helvetica" w:hAnsi="Helvetica"/>
+        </w:rPr>
+      </w:pPr>
+    </w:p>
+    <w:p>
+      <w:pPr>
+        <w:rPr>
+          <w:rFonts w:ascii="Helvetica" w:hAnsi="Helvetica"/>
+        </w:rPr>
+      </w:pPr>
+    </w:p>
+    <w:p>
+      <w:pPr>
+        <w:rPr>
+          <w:rFonts w:ascii="Helvetica" w:hAnsi="Helvetica"/>
+          <w:b/>
+          <w:bCs/>
+        </w:rPr>
+      </w:pPr>
+      <w:r>
+        <w:rPr>
+          <w:rFonts w:ascii="Helvetica" w:hAnsi="Helvetica"/>
+          <w:b/>
+          <w:bCs/>
+        </w:rPr>
+        <w:t>Aufgaben des Servers</w:t>
+      </w:r>
+    </w:p>
+    <w:p>
+      <w:pPr>
+        <w:rPr>
+          <w:rFonts w:ascii="Helvetica" w:hAnsi="Helvetica"/>
+        </w:rPr>
+      </w:pPr>
+      <w:r>
+        <w:rPr>
+          <w:rFonts w:ascii="Helvetica" w:hAnsi="Helvetica"/>
+        </w:rPr>
+        <w:t>Der Server (</w:t>
+      </w:r>
+      <w:proofErr w:type="spellStart"/>
+      <w:r>
+        <w:rPr>
+          <w:rFonts w:ascii="Helvetica" w:hAnsi="Helvetica"/>
+        </w:rPr>
+        <w:t>FireflyServer</w:t>
+      </w:r>
+      <w:proofErr w:type="spellEnd"/>
+      <w:r>
+        <w:rPr>
+          <w:rFonts w:ascii="Helvetica" w:hAnsi="Helvetica"/>
+        </w:rPr>
+        <w:t>) übernimmt mehrere zentrale Aufgaben:</w:t>
+      </w:r>
+    </w:p>
+    <w:p>
+      <w:pPr>
+        <w:numPr>
+          <w:ilvl w:val="0"/>
+          <w:numId w:val="19"/>
+        </w:numPr>
+        <w:rPr>
+          <w:rFonts w:ascii="Helvetica" w:hAnsi="Helvetica"/>
+        </w:rPr>
+      </w:pPr>
+      <w:r>
+        <w:rPr>
+          <w:rFonts w:ascii="Helvetica" w:hAnsi="Helvetica"/>
+          <w:b/>
+          <w:bCs/>
+        </w:rPr>
+        <w:t>Erstellung der RMI-Registry:</w:t>
+      </w:r>
+      <w:r>
+        <w:rPr>
+          <w:rFonts w:ascii="Helvetica" w:hAnsi="Helvetica"/>
+        </w:rPr>
+        <w:t xml:space="preserve"> Der Server startet die RMI-Registry, die für die Verwaltung der Remote-Objekte zuständig ist.</w:t>
+      </w:r>
+    </w:p>
+    <w:p>
+      <w:pPr>
+        <w:numPr>
+          <w:ilvl w:val="0"/>
+          <w:numId w:val="19"/>
+        </w:numPr>
+        <w:rPr>
+          <w:rFonts w:ascii="Helvetica" w:hAnsi="Helvetica"/>
+        </w:rPr>
+      </w:pPr>
+      <w:r>
+        <w:rPr>
+          <w:rFonts w:ascii="Helvetica" w:hAnsi="Helvetica"/>
+          <w:b/>
+          <w:bCs/>
+        </w:rPr>
+        <w:t>Instanziierung der Glühwürmchen:</w:t>
+      </w:r>
+      <w:r>
+        <w:rPr>
+          <w:rFonts w:ascii="Helvetica" w:hAnsi="Helvetica"/>
+        </w:rPr>
+        <w:t xml:space="preserve"> Ich habe 25 Instanzen der Klasse </w:t>
+      </w:r>
+      <w:proofErr w:type="spellStart"/>
+      <w:r>
+        <w:rPr>
+          <w:rFonts w:ascii="Helvetica" w:hAnsi="Helvetica"/>
+        </w:rPr>
+        <w:t>FireflyImplementation</w:t>
+      </w:r>
+      <w:proofErr w:type="spellEnd"/>
+      <w:r>
+        <w:rPr>
+          <w:rFonts w:ascii="Helvetica" w:hAnsi="Helvetica"/>
+        </w:rPr>
+        <w:t xml:space="preserve"> erstellt, die jeweils als eigenständige Threads laufen und über RMI registriert werden.</w:t>
+      </w:r>
+    </w:p>
+    <w:p>
+      <w:pPr>
+        <w:numPr>
+          <w:ilvl w:val="0"/>
+          <w:numId w:val="19"/>
+        </w:numPr>
+        <w:rPr>
+          <w:rFonts w:ascii="Helvetica" w:hAnsi="Helvetica"/>
+        </w:rPr>
+      </w:pPr>
+      <w:r>
+        <w:rPr>
+          <w:rFonts w:ascii="Helvetica" w:hAnsi="Helvetica"/>
+          <w:b/>
+          <w:bCs/>
+        </w:rPr>
+        <w:t>Zuweisung der Nachbarn:</w:t>
+      </w:r>
+      <w:r>
+        <w:rPr>
+          <w:rFonts w:ascii="Helvetica" w:hAnsi="Helvetica"/>
+        </w:rPr>
+        <w:t xml:space="preserve"> Für jedes Glühwürmchen identifiziert der Server die Nachbarn basierend auf der Torus-Struktur und setzt diese über die Methode </w:t>
+      </w:r>
+      <w:proofErr w:type="spellStart"/>
+      <w:r>
+        <w:rPr>
+          <w:rFonts w:ascii="Helvetica" w:hAnsi="Helvetica"/>
+        </w:rPr>
+        <w:t>setNeighbors</w:t>
+      </w:r>
+      <w:proofErr w:type="spellEnd"/>
+      <w:r>
+        <w:rPr>
+          <w:rFonts w:ascii="Helvetica" w:hAnsi="Helvetica"/>
+        </w:rPr>
+        <w:t>.</w:t>
+      </w:r>
+    </w:p>
+    <w:p>
+      <w:pPr>
+        <w:numPr>
+          <w:ilvl w:val="0"/>
+          <w:numId w:val="19"/>
+        </w:numPr>
+        <w:rPr>
+          <w:rFonts w:ascii="Helvetica" w:hAnsi="Helvetica"/>
+        </w:rPr>
+      </w:pPr>
+      <w:r>
+        <w:rPr>
+          <w:rFonts w:ascii="Helvetica" w:hAnsi="Helvetica"/>
+          <w:b/>
+          <w:bCs/>
+        </w:rPr>
+        <w:t>Start der Threads:</w:t>
+      </w:r>
+      <w:r>
+        <w:rPr>
+          <w:rFonts w:ascii="Helvetica" w:hAnsi="Helvetica"/>
+        </w:rPr>
+        <w:t xml:space="preserve"> Die Glühwürmchen werden nach ihrer Initialisierung als Threads gestartet, sodass sie unabhängig voneinander laufen und synchronisieren können.</w:t>
+      </w:r>
+    </w:p>
+    <w:p>
+      <w:pPr>
+        <w:rPr>
+          <w:rFonts w:ascii="Helvetica" w:hAnsi="Helvetica"/>
+        </w:rPr>
+      </w:pPr>
+    </w:p>
+    <w:p>
+      <w:pPr>
+        <w:rPr>
+          <w:rFonts w:ascii="Helvetica" w:hAnsi="Helvetica"/>
+        </w:rPr>
+      </w:pPr>
+    </w:p>
+    <w:p>
+      <w:pPr>
+        <w:rPr>
+          <w:rFonts w:ascii="Helvetica" w:hAnsi="Helvetica"/>
+          <w:b/>
+          <w:bCs/>
+        </w:rPr>
+      </w:pPr>
+      <w:r>
+        <w:rPr>
+          <w:rFonts w:ascii="Helvetica" w:hAnsi="Helvetica"/>
+          <w:b/>
+          <w:bCs/>
+        </w:rPr>
+        <w:t>Observer</w:t>
+      </w:r>
+    </w:p>
+    <w:p>
+      <w:pPr>
+        <w:rPr>
+          <w:rFonts w:ascii="Helvetica" w:hAnsi="Helvetica"/>
+        </w:rPr>
+      </w:pPr>
+      <w:r>
+        <w:rPr>
+          <w:rFonts w:ascii="Helvetica" w:hAnsi="Helvetica"/>
+        </w:rPr>
+        <w:t>Um die Zustände der Glühwürmchen zu visualisieren, habe ich einen Observer (</w:t>
+      </w:r>
+      <w:proofErr w:type="spellStart"/>
+      <w:r>
+        <w:rPr>
+          <w:rFonts w:ascii="Helvetica" w:hAnsi="Helvetica"/>
+        </w:rPr>
+        <w:t>FireflyObserver</w:t>
+      </w:r>
+      <w:proofErr w:type="spellEnd"/>
+      <w:r>
+        <w:rPr>
+          <w:rFonts w:ascii="Helvetica" w:hAnsi="Helvetica"/>
+        </w:rPr>
+        <w:t>) implementiert. Dieser holt sich über die RMI-Registry Referenzen auf alle Glühwürmchen. Der Observer ordnet die Glühwürmchen in einem 5x5-Gitter an und beobachtet kontinuierlich deren Phasen. Die GUI zeigt die Phasen farblich an:</w:t>
+      </w:r>
+    </w:p>
+    <w:p>
+      <w:pPr>
+        <w:numPr>
+          <w:ilvl w:val="0"/>
+          <w:numId w:val="20"/>
+        </w:numPr>
+        <w:rPr>
+          <w:rFonts w:ascii="Helvetica" w:hAnsi="Helvetica"/>
+        </w:rPr>
+      </w:pPr>
+      <w:r>
+        <w:rPr>
+          <w:rFonts w:ascii="Helvetica" w:hAnsi="Helvetica"/>
+        </w:rPr>
+        <w:t>Gelb repräsentiert eine Phase, in der das Glühwürmchen leuchtet.</w:t>
+      </w:r>
+    </w:p>
+    <w:p>
+      <w:pPr>
+        <w:numPr>
+          <w:ilvl w:val="0"/>
+          <w:numId w:val="20"/>
+        </w:numPr>
+        <w:rPr>
+          <w:rFonts w:ascii="Helvetica" w:hAnsi="Helvetica"/>
+        </w:rPr>
+      </w:pPr>
+      <w:r>
+        <w:rPr>
+          <w:rFonts w:ascii="Helvetica" w:hAnsi="Helvetica"/>
+        </w:rPr>
+        <w:t>Grau repräsentiert die Ruhephase.</w:t>
+      </w:r>
+    </w:p>
+    <w:p>
+      <w:pPr>
+        <w:rPr>
+          <w:rFonts w:ascii="Helvetica" w:hAnsi="Helvetica"/>
+        </w:rPr>
+      </w:pPr>
+      <w:r>
+        <w:rPr>
+          <w:rFonts w:ascii="Helvetica" w:hAnsi="Helvetica"/>
+        </w:rPr>
+        <w:t>Die Visualisierung wird alle 50 Millisekunden aktualisiert, um die Synchronisation in Echtzeit darzustellen.</w:t>
+      </w:r>
+    </w:p>
+    <w:p>
+      <w:pPr>
+        <w:rPr>
+          <w:rFonts w:ascii="Helvetica" w:hAnsi="Helvetica"/>
+        </w:rPr>
+      </w:pPr>
+    </w:p>
+    <w:p>
+      <w:pPr>
+        <w:rPr>
+          <w:rFonts w:ascii="Helvetica" w:hAnsi="Helvetica"/>
+        </w:rPr>
+      </w:pPr>
+    </w:p>
+    <w:p>
+      <w:pPr>
+        <w:rPr>
+          <w:rFonts w:ascii="Helvetica" w:hAnsi="Helvetica"/>
+          <w:b/>
+          <w:bCs/>
+        </w:rPr>
+      </w:pPr>
+      <w:r>
+        <w:rPr>
+          <w:rFonts w:ascii="Helvetica" w:hAnsi="Helvetica"/>
+          <w:b/>
+          <w:bCs/>
+        </w:rPr>
+        <w:t>Herausforderungen und Lösungen</w:t>
+      </w:r>
+    </w:p>
+    <w:p>
+      <w:pPr>
+        <w:numPr>
+          <w:ilvl w:val="0"/>
+          <w:numId w:val="21"/>
+        </w:numPr>
+        <w:rPr>
+          <w:rFonts w:ascii="Helvetica" w:hAnsi="Helvetica"/>
+        </w:rPr>
+      </w:pPr>
+      <w:r>
+        <w:rPr>
+          <w:rFonts w:ascii="Helvetica" w:hAnsi="Helvetica"/>
+          <w:b/>
+          <w:bCs/>
+        </w:rPr>
+        <w:t>Kommunikation über RMI:</w:t>
+      </w:r>
+      <w:r>
+        <w:rPr>
+          <w:rFonts w:ascii="Helvetica" w:hAnsi="Helvetica"/>
+        </w:rPr>
+        <w:t xml:space="preserve"> Um die Kommunikation zwischen den Glühwürmchen zu ermöglichen, mussten alle Objekte in der Registry eindeutig registriert werden. Die Verwendung von </w:t>
+      </w:r>
+      <w:proofErr w:type="spellStart"/>
+      <w:r>
+        <w:rPr>
+          <w:rFonts w:ascii="Helvetica" w:hAnsi="Helvetica"/>
+        </w:rPr>
+        <w:t>rebind</w:t>
+      </w:r>
+      <w:proofErr w:type="spellEnd"/>
+      <w:r>
+        <w:rPr>
+          <w:rFonts w:ascii="Helvetica" w:hAnsi="Helvetica"/>
+        </w:rPr>
+        <w:t xml:space="preserve"> stellte sicher, dass jedes Glühwürmchen unter einem individuellen Namen auffindbar ist.</w:t>
+      </w:r>
+    </w:p>
+    <w:p>
+      <w:pPr>
+        <w:numPr>
+          <w:ilvl w:val="0"/>
+          <w:numId w:val="21"/>
+        </w:numPr>
+        <w:rPr>
+          <w:rFonts w:ascii="Helvetica" w:hAnsi="Helvetica"/>
+        </w:rPr>
+      </w:pPr>
+      <w:r>
+        <w:rPr>
+          <w:rFonts w:ascii="Helvetica" w:hAnsi="Helvetica"/>
+          <w:b/>
+          <w:bCs/>
+        </w:rPr>
+        <w:t>Nachbarschaftszuweisung:</w:t>
+      </w:r>
+      <w:r>
+        <w:rPr>
+          <w:rFonts w:ascii="Helvetica" w:hAnsi="Helvetica"/>
+        </w:rPr>
+        <w:t xml:space="preserve"> Die Torus-Struktur der Nachbarschaft erfordert, dass jedes Glühwürmchen korrekt mit seinen vier Nachbarn verbunden ist. Hierbei war darauf zu achten, dass die Nachbarn bei einem Gitterrand auf die gegenüberliegende Seite verweisen.</w:t>
+      </w:r>
+    </w:p>
+    <w:p>
+      <w:pPr>
+        <w:numPr>
+          <w:ilvl w:val="0"/>
+          <w:numId w:val="21"/>
+        </w:numPr>
+        <w:rPr>
+          <w:rFonts w:ascii="Helvetica" w:hAnsi="Helvetica"/>
+        </w:rPr>
+      </w:pPr>
+      <w:r>
+        <w:rPr>
+          <w:rFonts w:ascii="Helvetica" w:hAnsi="Helvetica"/>
+          <w:b/>
+          <w:bCs/>
+        </w:rPr>
+        <w:t>Thread-Handling:</w:t>
+      </w:r>
+      <w:r>
+        <w:rPr>
+          <w:rFonts w:ascii="Helvetica" w:hAnsi="Helvetica"/>
+        </w:rPr>
+        <w:t xml:space="preserve"> Obwohl alle Glühwürmchen unabhängig laufen, musste sichergestellt werden, dass der Synchronisationsprozess korrekt abläuft und Threads sich nicht gegenseitig blockieren. Dies habe ich durch Synchronisation (synchronized) gelöst.</w:t>
+      </w:r>
+    </w:p>
+    <w:p>
+      <w:pPr>
+        <w:rPr>
+          <w:rFonts w:ascii="Helvetica" w:hAnsi="Helvetica"/>
+        </w:rPr>
+      </w:pPr>
+      <w:r>
+        <w:rPr>
+          <w:rFonts w:ascii="Helvetica" w:hAnsi="Helvetica"/>
+          <w:b/>
+          <w:bCs/>
+        </w:rPr>
+        <w:lastRenderedPageBreak/>
+        <w:t>Erklärung zu leichten Abweichungen in der Synchronisation</w:t>
+      </w:r>
+    </w:p>
+    <w:p>
+      <w:pPr>
+        <w:rPr>
+          <w:rFonts w:ascii="Helvetica" w:hAnsi="Helvetica"/>
+        </w:rPr>
+      </w:pPr>
+      <w:r>
+        <w:rPr>
+          <w:rFonts w:ascii="Helvetica" w:hAnsi="Helvetica"/>
+        </w:rPr>
+        <w:t xml:space="preserve">Die Simulation </w:t>
+      </w:r>
+      <w:r>
+        <w:rPr>
+          <w:rFonts w:ascii="Helvetica" w:hAnsi="Helvetica"/>
+        </w:rPr>
+        <w:t xml:space="preserve">(siehe Firefly_Observer.mp4 in Dropbox) </w:t>
+      </w:r>
+      <w:r>
+        <w:rPr>
+          <w:rFonts w:ascii="Helvetica" w:hAnsi="Helvetica"/>
+        </w:rPr>
+        <w:t>zeigt insgesamt eine korrekte Synchronisation der Glühwürmchen, jedoch treten gelegentlich leichte Abweichungen in den Phasen auf. Ich nehme an, dass diese Abweichungen durch die asynchrone Kommunikation und die parallele Ausführung der Threads verursacht werden. Trotz dieser kleinen Unterschiede bleibt der Synchronisationsprozess insgesamt stabil</w:t>
+      </w:r>
+      <w:r>
+        <w:rPr>
+          <w:rFonts w:ascii="Helvetica" w:hAnsi="Helvetica"/>
+        </w:rPr>
+        <w:t>.</w:t>
+      </w:r>
+    </w:p>
+    <w:p>
+      <w:pPr>
+        <w:rPr>
+          <w:rFonts w:ascii="Helvetica" w:hAnsi="Helvetica"/>
+        </w:rPr>
+      </w:pPr>
+    </w:p>
+    <w:p>
+      <w:pPr>
+        <w:rPr>
+          <w:rFonts w:ascii="Helvetica" w:hAnsi="Helvetica"/>
+        </w:rPr>
+      </w:pPr>
+    </w:p>
+    <w:p>
+      <w:pPr>
+        <w:rPr>
+          <w:rFonts w:ascii="Helvetica" w:hAnsi="Helvetica"/>
+          <w:b/>
+          <w:bCs/>
+        </w:rPr>
+      </w:pPr>
+      <w:r>
+        <w:rPr>
+          <w:rFonts w:ascii="Helvetica" w:hAnsi="Helvetica"/>
+          <w:b/>
+          <w:bCs/>
+        </w:rPr>
+        <w:t>Fazit</w:t>
+      </w:r>
+    </w:p>
+    <w:p>
+      <w:pPr>
+        <w:rPr>
+          <w:rFonts w:ascii="Helvetica" w:hAnsi="Helvetica"/>
+        </w:rPr>
+      </w:pPr>
+      <w:r>
+        <w:rPr>
+          <w:rFonts w:ascii="Helvetica" w:hAnsi="Helvetica"/>
+        </w:rPr>
+        <w:t>Die Nutzung eines Interfaces als Kommunikationsschnittstelle hat die Modularität und Verständlichkeit des Codes gefördert. Der Server übernimmt zentrale Aufgaben wie die Initialisierung und Nachbarschaftszuweisung, während der Observer eine intuitive Visualisierung des Systems ermöglicht. So wird die dezentrale Natur des Systems anschaulich dargestellt.</w:t>
+      </w:r>
+    </w:p>
+    <w:p>
+      <w:pPr>
+        <w:rPr>
+          <w:rFonts w:ascii="Helvetica" w:hAnsi="Helvetica"/>
+        </w:rPr>
+      </w:pPr>
+    </w:p>
+    <w:p>
+      <w:pPr>
+        <w:rPr>
+          <w:rFonts w:ascii="Helvetica" w:hAnsi="Helvetica"/>
+        </w:rPr>
+      </w:pPr>
+      <w:r>
+        <w:rPr>
+          <w:rFonts w:ascii="Helvetica" w:hAnsi="Helvetica"/>
+        </w:rPr>
+        <w:t>Um den per zip-Datei bereitgestellten Code auszuführen erst den Server starten und anschließend den Observer, es öffnet sich dann ein „Observer“ Fenster das die Simulation beobachtet.</w:t>
+      </w:r>
+    </w:p>
+    <w:p>
+      <w:pPr>
+        <w:rPr>
+          <w:rFonts w:ascii="Helvetica" w:hAnsi="Helvetica"/>
+        </w:rPr>
+      </w:pPr>
+    </w:p>
+    <w:p>
+      <w:pPr>
+        <w:rPr>
+          <w:rFonts w:ascii="Helvetica" w:hAnsi="Helvetica"/>
+          <w:b/>
+          <w:bCs/>
+        </w:rPr>
+      </w:pPr>
+      <w:r>
+        <w:rPr>
+          <w:rFonts w:ascii="Helvetica" w:hAnsi="Helvetica"/>
+          <w:b/>
+          <w:bCs/>
+        </w:rPr>
+        <w:t>Quellen A2</w:t>
+      </w:r>
+    </w:p>
+    <w:p>
+      <w:pPr>
+        <w:pStyle w:val="Listenabsatz"/>
+        <w:numPr>
+          <w:ilvl w:val="0"/>
+          <w:numId w:val="22"/>
+        </w:numPr>
+        <w:rPr>
+          <w:rFonts w:ascii="Helvetica" w:hAnsi="Helvetica"/>
+        </w:rPr>
+      </w:pPr>
+      <w:r>
+        <w:rPr>
+          <w:rFonts w:ascii="Helvetica" w:hAnsi="Helvetica"/>
+        </w:rPr>
+        <w:t>Java Standard: RMI – Wikibooks, Sammlung freier Lehr-, Sach- und Fachbücher. (</w:t>
+      </w:r>
+      <w:proofErr w:type="spellStart"/>
+      <w:r>
+        <w:rPr>
+          <w:rFonts w:ascii="Helvetica" w:hAnsi="Helvetica"/>
+        </w:rPr>
+        <w:t>n.d</w:t>
+      </w:r>
+      <w:proofErr w:type="spellEnd"/>
+      <w:r>
+        <w:rPr>
+          <w:rFonts w:ascii="Helvetica" w:hAnsi="Helvetica"/>
+        </w:rPr>
+        <w:t>.). https://de.wikibooks.org/wiki/Java_Standard:_RMI</w:t>
+      </w:r>
+    </w:p>
+    <w:p>
+      <w:pPr>
+        <w:pStyle w:val="Listenabsatz"/>
+        <w:numPr>
+          <w:ilvl w:val="0"/>
+          <w:numId w:val="22"/>
+        </w:numPr>
+        <w:rPr>
+          <w:rFonts w:ascii="Helvetica" w:hAnsi="Helvetica"/>
+          <w:lang w:val="en-US"/>
+        </w:rPr>
+      </w:pPr>
+      <w:proofErr w:type="spellStart"/>
+      <w:r>
+        <w:rPr>
+          <w:rFonts w:ascii="Helvetica" w:hAnsi="Helvetica"/>
+          <w:lang w:val="en-US"/>
+        </w:rPr>
+        <w:t>JFrame</w:t>
+      </w:r>
+      <w:proofErr w:type="spellEnd"/>
+      <w:r>
+        <w:rPr>
+          <w:rFonts w:ascii="Helvetica" w:hAnsi="Helvetica"/>
+          <w:lang w:val="en-US"/>
+        </w:rPr>
+        <w:t xml:space="preserve"> | </w:t>
+      </w:r>
+      <w:proofErr w:type="spellStart"/>
+      <w:r>
+        <w:rPr>
+          <w:rFonts w:ascii="Helvetica" w:hAnsi="Helvetica"/>
+          <w:lang w:val="en-US"/>
+        </w:rPr>
+        <w:t>ScalingBits</w:t>
+      </w:r>
+      <w:proofErr w:type="spellEnd"/>
+      <w:r>
+        <w:rPr>
+          <w:rFonts w:ascii="Helvetica" w:hAnsi="Helvetica"/>
+          <w:lang w:val="en-US"/>
+        </w:rPr>
+        <w:t>. (n.d.). http://www.scalingbits.com/java/javakurs1/begleitend/javaapi/swing/jframe</w:t>
+      </w:r>
+    </w:p>
+    <w:p>
+      <w:pPr>
+        <w:pStyle w:val="Listenabsatz"/>
+        <w:numPr>
+          <w:ilvl w:val="0"/>
+          <w:numId w:val="22"/>
+        </w:numPr>
+        <w:rPr>
+          <w:rFonts w:ascii="Helvetica" w:hAnsi="Helvetica"/>
+        </w:rPr>
+      </w:pPr>
+      <w:r>
+        <w:rPr>
+          <w:rFonts w:ascii="Helvetica" w:hAnsi="Helvetica"/>
+        </w:rPr>
+        <w:t xml:space="preserve">GitHub Copilot für Fehleranalyse, Refactoring und Generierung von </w:t>
+      </w:r>
+      <w:proofErr w:type="spellStart"/>
+      <w:r>
+        <w:rPr>
+          <w:rFonts w:ascii="Helvetica" w:hAnsi="Helvetica"/>
+        </w:rPr>
+        <w:t>Boilerplate</w:t>
+      </w:r>
+      <w:proofErr w:type="spellEnd"/>
+      <w:r>
+        <w:rPr>
+          <w:rFonts w:ascii="Helvetica" w:hAnsi="Helvetica"/>
+        </w:rPr>
+        <w:t>-Code</w:t>
       </w:r>
     </w:p>
     <w:sectPr>
@@ -163,6 +1814,2472 @@
 <file path=word/numbering.xml><?xml version="1.0" encoding="utf-8"?>
 <w:numbering xmlns:wpc="http://schemas.microsoft.com/office/word/2010/wordprocessingCanvas" xmlns:cx="http://schemas.microsoft.com/office/drawing/2014/chartex" xmlns:cx1="http://schemas.microsoft.com/office/drawing/2015/9/8/chartex" xmlns:cx2="http://schemas.microsoft.com/office/drawing/2015/10/21/chartex" xmlns:cx3="http://schemas.microsoft.com/office/drawing/2016/5/9/chartex" xmlns:cx4="http://schemas.microsoft.com/office/drawing/2016/5/10/chartex" xmlns:cx5="http://schemas.microsoft.com/office/drawing/2016/5/11/chartex" xmlns:cx6="http://schemas.microsoft.com/office/drawing/2016/5/12/chartex" xmlns:cx7="http://schemas.microsoft.com/office/drawing/2016/5/13/chartex" xmlns:cx8="http://schemas.microsoft.com/office/drawing/2016/5/14/chartex" xmlns:mc="http://schemas.openxmlformats.org/markup-compatibility/2006" xmlns:aink="http://schemas.microsoft.com/office/drawing/2016/ink" xmlns:am3d="http://schemas.microsoft.com/office/drawing/2017/model3d" xmlns:o="urn:schemas-microsoft-com:office:office" xmlns:oel="http://schemas.microsoft.com/office/2019/extlst" xmlns:r="http://schemas.openxmlformats.org/officeDocument/2006/relationships" xmlns:m="http://schemas.openxmlformats.org/officeDocument/2006/math" xmlns:v="urn:schemas-microsoft-com:vml" xmlns:wp14="http://schemas.microsoft.com/office/word/2010/wordprocessingDrawing" xmlns:wp="http://schemas.openxmlformats.org/drawingml/2006/wordprocessingDrawing" xmlns:w10="urn:schemas-microsoft-com:office:word" xmlns:w="http://schemas.openxmlformats.org/wordprocessingml/2006/main" xmlns:w14="http://schemas.microsoft.com/office/word/2010/wordml" xmlns:w15="http://schemas.microsoft.com/office/word/2012/wordml" xmlns:w16cex="http://schemas.microsoft.com/office/word/2018/wordml/cex" xmlns:w16cid="http://schemas.microsoft.com/office/word/2016/wordml/cid" xmlns:w16="http://schemas.microsoft.com/office/word/2018/wordml" xmlns:w16du="http://schemas.microsoft.com/office/word/2023/wordml/word16du" xmlns:w16sdtdh="http://schemas.microsoft.com/office/word/2020/wordml/sdtdatahash" xmlns:w16se="http://schemas.microsoft.com/office/word/2015/wordml/symex" xmlns:wpg="http://schemas.microsoft.com/office/word/2010/wordprocessingGroup" xmlns:wpi="http://schemas.microsoft.com/office/word/2010/wordprocessingInk" xmlns:wne="http://schemas.microsoft.com/office/word/2006/wordml" xmlns:wps="http://schemas.microsoft.com/office/word/2010/wordprocessingShape" mc:Ignorable="w14 w15 w16se w16cid w16 w16cex w16sdtdh w16du wp14">
   <w:abstractNum w:abstractNumId="0" w15:restartNumberingAfterBreak="0">
+    <w:nsid w:val="14C50A96"/>
+    <w:multiLevelType w:val="multilevel"/>
+    <w:tmpl w:val="A3406562"/>
+    <w:lvl w:ilvl="0">
+      <w:start w:val="1"/>
+      <w:numFmt w:val="bullet"/>
+      <w:lvlText w:val=""/>
+      <w:lvlJc w:val="left"/>
+      <w:pPr>
+        <w:tabs>
+          <w:tab w:val="num" w:pos="720"/>
+        </w:tabs>
+        <w:ind w:left="720" w:hanging="360"/>
+      </w:pPr>
+      <w:rPr>
+        <w:rFonts w:ascii="Symbol" w:hAnsi="Symbol" w:hint="default"/>
+        <w:sz w:val="20"/>
+      </w:rPr>
+    </w:lvl>
+    <w:lvl w:ilvl="1" w:tentative="1">
+      <w:start w:val="1"/>
+      <w:numFmt w:val="bullet"/>
+      <w:lvlText w:val="o"/>
+      <w:lvlJc w:val="left"/>
+      <w:pPr>
+        <w:tabs>
+          <w:tab w:val="num" w:pos="1440"/>
+        </w:tabs>
+        <w:ind w:left="1440" w:hanging="360"/>
+      </w:pPr>
+      <w:rPr>
+        <w:rFonts w:ascii="Courier New" w:hAnsi="Courier New" w:hint="default"/>
+        <w:sz w:val="20"/>
+      </w:rPr>
+    </w:lvl>
+    <w:lvl w:ilvl="2" w:tentative="1">
+      <w:start w:val="1"/>
+      <w:numFmt w:val="bullet"/>
+      <w:lvlText w:val=""/>
+      <w:lvlJc w:val="left"/>
+      <w:pPr>
+        <w:tabs>
+          <w:tab w:val="num" w:pos="2160"/>
+        </w:tabs>
+        <w:ind w:left="2160" w:hanging="360"/>
+      </w:pPr>
+      <w:rPr>
+        <w:rFonts w:ascii="Wingdings" w:hAnsi="Wingdings" w:hint="default"/>
+        <w:sz w:val="20"/>
+      </w:rPr>
+    </w:lvl>
+    <w:lvl w:ilvl="3" w:tentative="1">
+      <w:start w:val="1"/>
+      <w:numFmt w:val="bullet"/>
+      <w:lvlText w:val=""/>
+      <w:lvlJc w:val="left"/>
+      <w:pPr>
+        <w:tabs>
+          <w:tab w:val="num" w:pos="2880"/>
+        </w:tabs>
+        <w:ind w:left="2880" w:hanging="360"/>
+      </w:pPr>
+      <w:rPr>
+        <w:rFonts w:ascii="Wingdings" w:hAnsi="Wingdings" w:hint="default"/>
+        <w:sz w:val="20"/>
+      </w:rPr>
+    </w:lvl>
+    <w:lvl w:ilvl="4" w:tentative="1">
+      <w:start w:val="1"/>
+      <w:numFmt w:val="bullet"/>
+      <w:lvlText w:val=""/>
+      <w:lvlJc w:val="left"/>
+      <w:pPr>
+        <w:tabs>
+          <w:tab w:val="num" w:pos="3600"/>
+        </w:tabs>
+        <w:ind w:left="3600" w:hanging="360"/>
+      </w:pPr>
+      <w:rPr>
+        <w:rFonts w:ascii="Wingdings" w:hAnsi="Wingdings" w:hint="default"/>
+        <w:sz w:val="20"/>
+      </w:rPr>
+    </w:lvl>
+    <w:lvl w:ilvl="5" w:tentative="1">
+      <w:start w:val="1"/>
+      <w:numFmt w:val="bullet"/>
+      <w:lvlText w:val=""/>
+      <w:lvlJc w:val="left"/>
+      <w:pPr>
+        <w:tabs>
+          <w:tab w:val="num" w:pos="4320"/>
+        </w:tabs>
+        <w:ind w:left="4320" w:hanging="360"/>
+      </w:pPr>
+      <w:rPr>
+        <w:rFonts w:ascii="Wingdings" w:hAnsi="Wingdings" w:hint="default"/>
+        <w:sz w:val="20"/>
+      </w:rPr>
+    </w:lvl>
+    <w:lvl w:ilvl="6" w:tentative="1">
+      <w:start w:val="1"/>
+      <w:numFmt w:val="bullet"/>
+      <w:lvlText w:val=""/>
+      <w:lvlJc w:val="left"/>
+      <w:pPr>
+        <w:tabs>
+          <w:tab w:val="num" w:pos="5040"/>
+        </w:tabs>
+        <w:ind w:left="5040" w:hanging="360"/>
+      </w:pPr>
+      <w:rPr>
+        <w:rFonts w:ascii="Wingdings" w:hAnsi="Wingdings" w:hint="default"/>
+        <w:sz w:val="20"/>
+      </w:rPr>
+    </w:lvl>
+    <w:lvl w:ilvl="7" w:tentative="1">
+      <w:start w:val="1"/>
+      <w:numFmt w:val="bullet"/>
+      <w:lvlText w:val=""/>
+      <w:lvlJc w:val="left"/>
+      <w:pPr>
+        <w:tabs>
+          <w:tab w:val="num" w:pos="5760"/>
+        </w:tabs>
+        <w:ind w:left="5760" w:hanging="360"/>
+      </w:pPr>
+      <w:rPr>
+        <w:rFonts w:ascii="Wingdings" w:hAnsi="Wingdings" w:hint="default"/>
+        <w:sz w:val="20"/>
+      </w:rPr>
+    </w:lvl>
+    <w:lvl w:ilvl="8" w:tentative="1">
+      <w:start w:val="1"/>
+      <w:numFmt w:val="bullet"/>
+      <w:lvlText w:val=""/>
+      <w:lvlJc w:val="left"/>
+      <w:pPr>
+        <w:tabs>
+          <w:tab w:val="num" w:pos="6480"/>
+        </w:tabs>
+        <w:ind w:left="6480" w:hanging="360"/>
+      </w:pPr>
+      <w:rPr>
+        <w:rFonts w:ascii="Wingdings" w:hAnsi="Wingdings" w:hint="default"/>
+        <w:sz w:val="20"/>
+      </w:rPr>
+    </w:lvl>
+  </w:abstractNum>
+  <w:abstractNum w:abstractNumId="1" w15:restartNumberingAfterBreak="0">
+    <w:nsid w:val="158709B5"/>
+    <w:multiLevelType w:val="hybridMultilevel"/>
+    <w:tmpl w:val="576AF6C0"/>
+    <w:lvl w:ilvl="0" w:tplc="04070001">
+      <w:start w:val="1"/>
+      <w:numFmt w:val="bullet"/>
+      <w:lvlText w:val=""/>
+      <w:lvlJc w:val="left"/>
+      <w:pPr>
+        <w:ind w:left="720" w:hanging="360"/>
+      </w:pPr>
+      <w:rPr>
+        <w:rFonts w:ascii="Symbol" w:hAnsi="Symbol" w:hint="default"/>
+      </w:rPr>
+    </w:lvl>
+    <w:lvl w:ilvl="1" w:tplc="04070003" w:tentative="1">
+      <w:start w:val="1"/>
+      <w:numFmt w:val="bullet"/>
+      <w:lvlText w:val="o"/>
+      <w:lvlJc w:val="left"/>
+      <w:pPr>
+        <w:ind w:left="1440" w:hanging="360"/>
+      </w:pPr>
+      <w:rPr>
+        <w:rFonts w:ascii="Courier New" w:hAnsi="Courier New" w:hint="default"/>
+      </w:rPr>
+    </w:lvl>
+    <w:lvl w:ilvl="2" w:tplc="04070005" w:tentative="1">
+      <w:start w:val="1"/>
+      <w:numFmt w:val="bullet"/>
+      <w:lvlText w:val=""/>
+      <w:lvlJc w:val="left"/>
+      <w:pPr>
+        <w:ind w:left="2160" w:hanging="360"/>
+      </w:pPr>
+      <w:rPr>
+        <w:rFonts w:ascii="Wingdings" w:hAnsi="Wingdings" w:hint="default"/>
+      </w:rPr>
+    </w:lvl>
+    <w:lvl w:ilvl="3" w:tplc="04070001" w:tentative="1">
+      <w:start w:val="1"/>
+      <w:numFmt w:val="bullet"/>
+      <w:lvlText w:val=""/>
+      <w:lvlJc w:val="left"/>
+      <w:pPr>
+        <w:ind w:left="2880" w:hanging="360"/>
+      </w:pPr>
+      <w:rPr>
+        <w:rFonts w:ascii="Symbol" w:hAnsi="Symbol" w:hint="default"/>
+      </w:rPr>
+    </w:lvl>
+    <w:lvl w:ilvl="4" w:tplc="04070003" w:tentative="1">
+      <w:start w:val="1"/>
+      <w:numFmt w:val="bullet"/>
+      <w:lvlText w:val="o"/>
+      <w:lvlJc w:val="left"/>
+      <w:pPr>
+        <w:ind w:left="3600" w:hanging="360"/>
+      </w:pPr>
+      <w:rPr>
+        <w:rFonts w:ascii="Courier New" w:hAnsi="Courier New" w:hint="default"/>
+      </w:rPr>
+    </w:lvl>
+    <w:lvl w:ilvl="5" w:tplc="04070005" w:tentative="1">
+      <w:start w:val="1"/>
+      <w:numFmt w:val="bullet"/>
+      <w:lvlText w:val=""/>
+      <w:lvlJc w:val="left"/>
+      <w:pPr>
+        <w:ind w:left="4320" w:hanging="360"/>
+      </w:pPr>
+      <w:rPr>
+        <w:rFonts w:ascii="Wingdings" w:hAnsi="Wingdings" w:hint="default"/>
+      </w:rPr>
+    </w:lvl>
+    <w:lvl w:ilvl="6" w:tplc="04070001" w:tentative="1">
+      <w:start w:val="1"/>
+      <w:numFmt w:val="bullet"/>
+      <w:lvlText w:val=""/>
+      <w:lvlJc w:val="left"/>
+      <w:pPr>
+        <w:ind w:left="5040" w:hanging="360"/>
+      </w:pPr>
+      <w:rPr>
+        <w:rFonts w:ascii="Symbol" w:hAnsi="Symbol" w:hint="default"/>
+      </w:rPr>
+    </w:lvl>
+    <w:lvl w:ilvl="7" w:tplc="04070003" w:tentative="1">
+      <w:start w:val="1"/>
+      <w:numFmt w:val="bullet"/>
+      <w:lvlText w:val="o"/>
+      <w:lvlJc w:val="left"/>
+      <w:pPr>
+        <w:ind w:left="5760" w:hanging="360"/>
+      </w:pPr>
+      <w:rPr>
+        <w:rFonts w:ascii="Courier New" w:hAnsi="Courier New" w:hint="default"/>
+      </w:rPr>
+    </w:lvl>
+    <w:lvl w:ilvl="8" w:tplc="04070005" w:tentative="1">
+      <w:start w:val="1"/>
+      <w:numFmt w:val="bullet"/>
+      <w:lvlText w:val=""/>
+      <w:lvlJc w:val="left"/>
+      <w:pPr>
+        <w:ind w:left="6480" w:hanging="360"/>
+      </w:pPr>
+      <w:rPr>
+        <w:rFonts w:ascii="Wingdings" w:hAnsi="Wingdings" w:hint="default"/>
+      </w:rPr>
+    </w:lvl>
+  </w:abstractNum>
+  <w:abstractNum w:abstractNumId="2" w15:restartNumberingAfterBreak="0">
+    <w:nsid w:val="18024244"/>
+    <w:multiLevelType w:val="hybridMultilevel"/>
+    <w:tmpl w:val="C0E4796E"/>
+    <w:lvl w:ilvl="0" w:tplc="04070001">
+      <w:start w:val="1"/>
+      <w:numFmt w:val="bullet"/>
+      <w:lvlText w:val=""/>
+      <w:lvlJc w:val="left"/>
+      <w:pPr>
+        <w:ind w:left="720" w:hanging="360"/>
+      </w:pPr>
+      <w:rPr>
+        <w:rFonts w:ascii="Symbol" w:hAnsi="Symbol" w:hint="default"/>
+      </w:rPr>
+    </w:lvl>
+    <w:lvl w:ilvl="1" w:tplc="04070003" w:tentative="1">
+      <w:start w:val="1"/>
+      <w:numFmt w:val="bullet"/>
+      <w:lvlText w:val="o"/>
+      <w:lvlJc w:val="left"/>
+      <w:pPr>
+        <w:ind w:left="1440" w:hanging="360"/>
+      </w:pPr>
+      <w:rPr>
+        <w:rFonts w:ascii="Courier New" w:hAnsi="Courier New" w:hint="default"/>
+      </w:rPr>
+    </w:lvl>
+    <w:lvl w:ilvl="2" w:tplc="04070005" w:tentative="1">
+      <w:start w:val="1"/>
+      <w:numFmt w:val="bullet"/>
+      <w:lvlText w:val=""/>
+      <w:lvlJc w:val="left"/>
+      <w:pPr>
+        <w:ind w:left="2160" w:hanging="360"/>
+      </w:pPr>
+      <w:rPr>
+        <w:rFonts w:ascii="Wingdings" w:hAnsi="Wingdings" w:hint="default"/>
+      </w:rPr>
+    </w:lvl>
+    <w:lvl w:ilvl="3" w:tplc="04070001" w:tentative="1">
+      <w:start w:val="1"/>
+      <w:numFmt w:val="bullet"/>
+      <w:lvlText w:val=""/>
+      <w:lvlJc w:val="left"/>
+      <w:pPr>
+        <w:ind w:left="2880" w:hanging="360"/>
+      </w:pPr>
+      <w:rPr>
+        <w:rFonts w:ascii="Symbol" w:hAnsi="Symbol" w:hint="default"/>
+      </w:rPr>
+    </w:lvl>
+    <w:lvl w:ilvl="4" w:tplc="04070003" w:tentative="1">
+      <w:start w:val="1"/>
+      <w:numFmt w:val="bullet"/>
+      <w:lvlText w:val="o"/>
+      <w:lvlJc w:val="left"/>
+      <w:pPr>
+        <w:ind w:left="3600" w:hanging="360"/>
+      </w:pPr>
+      <w:rPr>
+        <w:rFonts w:ascii="Courier New" w:hAnsi="Courier New" w:hint="default"/>
+      </w:rPr>
+    </w:lvl>
+    <w:lvl w:ilvl="5" w:tplc="04070005" w:tentative="1">
+      <w:start w:val="1"/>
+      <w:numFmt w:val="bullet"/>
+      <w:lvlText w:val=""/>
+      <w:lvlJc w:val="left"/>
+      <w:pPr>
+        <w:ind w:left="4320" w:hanging="360"/>
+      </w:pPr>
+      <w:rPr>
+        <w:rFonts w:ascii="Wingdings" w:hAnsi="Wingdings" w:hint="default"/>
+      </w:rPr>
+    </w:lvl>
+    <w:lvl w:ilvl="6" w:tplc="04070001" w:tentative="1">
+      <w:start w:val="1"/>
+      <w:numFmt w:val="bullet"/>
+      <w:lvlText w:val=""/>
+      <w:lvlJc w:val="left"/>
+      <w:pPr>
+        <w:ind w:left="5040" w:hanging="360"/>
+      </w:pPr>
+      <w:rPr>
+        <w:rFonts w:ascii="Symbol" w:hAnsi="Symbol" w:hint="default"/>
+      </w:rPr>
+    </w:lvl>
+    <w:lvl w:ilvl="7" w:tplc="04070003" w:tentative="1">
+      <w:start w:val="1"/>
+      <w:numFmt w:val="bullet"/>
+      <w:lvlText w:val="o"/>
+      <w:lvlJc w:val="left"/>
+      <w:pPr>
+        <w:ind w:left="5760" w:hanging="360"/>
+      </w:pPr>
+      <w:rPr>
+        <w:rFonts w:ascii="Courier New" w:hAnsi="Courier New" w:hint="default"/>
+      </w:rPr>
+    </w:lvl>
+    <w:lvl w:ilvl="8" w:tplc="04070005" w:tentative="1">
+      <w:start w:val="1"/>
+      <w:numFmt w:val="bullet"/>
+      <w:lvlText w:val=""/>
+      <w:lvlJc w:val="left"/>
+      <w:pPr>
+        <w:ind w:left="6480" w:hanging="360"/>
+      </w:pPr>
+      <w:rPr>
+        <w:rFonts w:ascii="Wingdings" w:hAnsi="Wingdings" w:hint="default"/>
+      </w:rPr>
+    </w:lvl>
+  </w:abstractNum>
+  <w:abstractNum w:abstractNumId="3" w15:restartNumberingAfterBreak="0">
+    <w:nsid w:val="1B2D4CBE"/>
+    <w:multiLevelType w:val="multilevel"/>
+    <w:tmpl w:val="A1F6EE34"/>
+    <w:lvl w:ilvl="0">
+      <w:start w:val="1"/>
+      <w:numFmt w:val="bullet"/>
+      <w:lvlText w:val=""/>
+      <w:lvlJc w:val="left"/>
+      <w:pPr>
+        <w:tabs>
+          <w:tab w:val="num" w:pos="720"/>
+        </w:tabs>
+        <w:ind w:left="720" w:hanging="360"/>
+      </w:pPr>
+      <w:rPr>
+        <w:rFonts w:ascii="Symbol" w:hAnsi="Symbol" w:hint="default"/>
+        <w:sz w:val="20"/>
+      </w:rPr>
+    </w:lvl>
+    <w:lvl w:ilvl="1" w:tentative="1">
+      <w:start w:val="1"/>
+      <w:numFmt w:val="bullet"/>
+      <w:lvlText w:val="o"/>
+      <w:lvlJc w:val="left"/>
+      <w:pPr>
+        <w:tabs>
+          <w:tab w:val="num" w:pos="1440"/>
+        </w:tabs>
+        <w:ind w:left="1440" w:hanging="360"/>
+      </w:pPr>
+      <w:rPr>
+        <w:rFonts w:ascii="Courier New" w:hAnsi="Courier New" w:hint="default"/>
+        <w:sz w:val="20"/>
+      </w:rPr>
+    </w:lvl>
+    <w:lvl w:ilvl="2" w:tentative="1">
+      <w:start w:val="1"/>
+      <w:numFmt w:val="bullet"/>
+      <w:lvlText w:val=""/>
+      <w:lvlJc w:val="left"/>
+      <w:pPr>
+        <w:tabs>
+          <w:tab w:val="num" w:pos="2160"/>
+        </w:tabs>
+        <w:ind w:left="2160" w:hanging="360"/>
+      </w:pPr>
+      <w:rPr>
+        <w:rFonts w:ascii="Wingdings" w:hAnsi="Wingdings" w:hint="default"/>
+        <w:sz w:val="20"/>
+      </w:rPr>
+    </w:lvl>
+    <w:lvl w:ilvl="3" w:tentative="1">
+      <w:start w:val="1"/>
+      <w:numFmt w:val="bullet"/>
+      <w:lvlText w:val=""/>
+      <w:lvlJc w:val="left"/>
+      <w:pPr>
+        <w:tabs>
+          <w:tab w:val="num" w:pos="2880"/>
+        </w:tabs>
+        <w:ind w:left="2880" w:hanging="360"/>
+      </w:pPr>
+      <w:rPr>
+        <w:rFonts w:ascii="Wingdings" w:hAnsi="Wingdings" w:hint="default"/>
+        <w:sz w:val="20"/>
+      </w:rPr>
+    </w:lvl>
+    <w:lvl w:ilvl="4" w:tentative="1">
+      <w:start w:val="1"/>
+      <w:numFmt w:val="bullet"/>
+      <w:lvlText w:val=""/>
+      <w:lvlJc w:val="left"/>
+      <w:pPr>
+        <w:tabs>
+          <w:tab w:val="num" w:pos="3600"/>
+        </w:tabs>
+        <w:ind w:left="3600" w:hanging="360"/>
+      </w:pPr>
+      <w:rPr>
+        <w:rFonts w:ascii="Wingdings" w:hAnsi="Wingdings" w:hint="default"/>
+        <w:sz w:val="20"/>
+      </w:rPr>
+    </w:lvl>
+    <w:lvl w:ilvl="5" w:tentative="1">
+      <w:start w:val="1"/>
+      <w:numFmt w:val="bullet"/>
+      <w:lvlText w:val=""/>
+      <w:lvlJc w:val="left"/>
+      <w:pPr>
+        <w:tabs>
+          <w:tab w:val="num" w:pos="4320"/>
+        </w:tabs>
+        <w:ind w:left="4320" w:hanging="360"/>
+      </w:pPr>
+      <w:rPr>
+        <w:rFonts w:ascii="Wingdings" w:hAnsi="Wingdings" w:hint="default"/>
+        <w:sz w:val="20"/>
+      </w:rPr>
+    </w:lvl>
+    <w:lvl w:ilvl="6" w:tentative="1">
+      <w:start w:val="1"/>
+      <w:numFmt w:val="bullet"/>
+      <w:lvlText w:val=""/>
+      <w:lvlJc w:val="left"/>
+      <w:pPr>
+        <w:tabs>
+          <w:tab w:val="num" w:pos="5040"/>
+        </w:tabs>
+        <w:ind w:left="5040" w:hanging="360"/>
+      </w:pPr>
+      <w:rPr>
+        <w:rFonts w:ascii="Wingdings" w:hAnsi="Wingdings" w:hint="default"/>
+        <w:sz w:val="20"/>
+      </w:rPr>
+    </w:lvl>
+    <w:lvl w:ilvl="7" w:tentative="1">
+      <w:start w:val="1"/>
+      <w:numFmt w:val="bullet"/>
+      <w:lvlText w:val=""/>
+      <w:lvlJc w:val="left"/>
+      <w:pPr>
+        <w:tabs>
+          <w:tab w:val="num" w:pos="5760"/>
+        </w:tabs>
+        <w:ind w:left="5760" w:hanging="360"/>
+      </w:pPr>
+      <w:rPr>
+        <w:rFonts w:ascii="Wingdings" w:hAnsi="Wingdings" w:hint="default"/>
+        <w:sz w:val="20"/>
+      </w:rPr>
+    </w:lvl>
+    <w:lvl w:ilvl="8" w:tentative="1">
+      <w:start w:val="1"/>
+      <w:numFmt w:val="bullet"/>
+      <w:lvlText w:val=""/>
+      <w:lvlJc w:val="left"/>
+      <w:pPr>
+        <w:tabs>
+          <w:tab w:val="num" w:pos="6480"/>
+        </w:tabs>
+        <w:ind w:left="6480" w:hanging="360"/>
+      </w:pPr>
+      <w:rPr>
+        <w:rFonts w:ascii="Wingdings" w:hAnsi="Wingdings" w:hint="default"/>
+        <w:sz w:val="20"/>
+      </w:rPr>
+    </w:lvl>
+  </w:abstractNum>
+  <w:abstractNum w:abstractNumId="4" w15:restartNumberingAfterBreak="0">
+    <w:nsid w:val="275A59FC"/>
+    <w:multiLevelType w:val="multilevel"/>
+    <w:tmpl w:val="BEF41EA4"/>
+    <w:lvl w:ilvl="0">
+      <w:start w:val="1"/>
+      <w:numFmt w:val="bullet"/>
+      <w:lvlText w:val=""/>
+      <w:lvlJc w:val="left"/>
+      <w:pPr>
+        <w:tabs>
+          <w:tab w:val="num" w:pos="720"/>
+        </w:tabs>
+        <w:ind w:left="720" w:hanging="360"/>
+      </w:pPr>
+      <w:rPr>
+        <w:rFonts w:ascii="Symbol" w:hAnsi="Symbol" w:hint="default"/>
+        <w:sz w:val="20"/>
+      </w:rPr>
+    </w:lvl>
+    <w:lvl w:ilvl="1" w:tentative="1">
+      <w:start w:val="1"/>
+      <w:numFmt w:val="bullet"/>
+      <w:lvlText w:val="o"/>
+      <w:lvlJc w:val="left"/>
+      <w:pPr>
+        <w:tabs>
+          <w:tab w:val="num" w:pos="1440"/>
+        </w:tabs>
+        <w:ind w:left="1440" w:hanging="360"/>
+      </w:pPr>
+      <w:rPr>
+        <w:rFonts w:ascii="Courier New" w:hAnsi="Courier New" w:hint="default"/>
+        <w:sz w:val="20"/>
+      </w:rPr>
+    </w:lvl>
+    <w:lvl w:ilvl="2" w:tentative="1">
+      <w:start w:val="1"/>
+      <w:numFmt w:val="bullet"/>
+      <w:lvlText w:val=""/>
+      <w:lvlJc w:val="left"/>
+      <w:pPr>
+        <w:tabs>
+          <w:tab w:val="num" w:pos="2160"/>
+        </w:tabs>
+        <w:ind w:left="2160" w:hanging="360"/>
+      </w:pPr>
+      <w:rPr>
+        <w:rFonts w:ascii="Wingdings" w:hAnsi="Wingdings" w:hint="default"/>
+        <w:sz w:val="20"/>
+      </w:rPr>
+    </w:lvl>
+    <w:lvl w:ilvl="3" w:tentative="1">
+      <w:start w:val="1"/>
+      <w:numFmt w:val="bullet"/>
+      <w:lvlText w:val=""/>
+      <w:lvlJc w:val="left"/>
+      <w:pPr>
+        <w:tabs>
+          <w:tab w:val="num" w:pos="2880"/>
+        </w:tabs>
+        <w:ind w:left="2880" w:hanging="360"/>
+      </w:pPr>
+      <w:rPr>
+        <w:rFonts w:ascii="Wingdings" w:hAnsi="Wingdings" w:hint="default"/>
+        <w:sz w:val="20"/>
+      </w:rPr>
+    </w:lvl>
+    <w:lvl w:ilvl="4" w:tentative="1">
+      <w:start w:val="1"/>
+      <w:numFmt w:val="bullet"/>
+      <w:lvlText w:val=""/>
+      <w:lvlJc w:val="left"/>
+      <w:pPr>
+        <w:tabs>
+          <w:tab w:val="num" w:pos="3600"/>
+        </w:tabs>
+        <w:ind w:left="3600" w:hanging="360"/>
+      </w:pPr>
+      <w:rPr>
+        <w:rFonts w:ascii="Wingdings" w:hAnsi="Wingdings" w:hint="default"/>
+        <w:sz w:val="20"/>
+      </w:rPr>
+    </w:lvl>
+    <w:lvl w:ilvl="5" w:tentative="1">
+      <w:start w:val="1"/>
+      <w:numFmt w:val="bullet"/>
+      <w:lvlText w:val=""/>
+      <w:lvlJc w:val="left"/>
+      <w:pPr>
+        <w:tabs>
+          <w:tab w:val="num" w:pos="4320"/>
+        </w:tabs>
+        <w:ind w:left="4320" w:hanging="360"/>
+      </w:pPr>
+      <w:rPr>
+        <w:rFonts w:ascii="Wingdings" w:hAnsi="Wingdings" w:hint="default"/>
+        <w:sz w:val="20"/>
+      </w:rPr>
+    </w:lvl>
+    <w:lvl w:ilvl="6" w:tentative="1">
+      <w:start w:val="1"/>
+      <w:numFmt w:val="bullet"/>
+      <w:lvlText w:val=""/>
+      <w:lvlJc w:val="left"/>
+      <w:pPr>
+        <w:tabs>
+          <w:tab w:val="num" w:pos="5040"/>
+        </w:tabs>
+        <w:ind w:left="5040" w:hanging="360"/>
+      </w:pPr>
+      <w:rPr>
+        <w:rFonts w:ascii="Wingdings" w:hAnsi="Wingdings" w:hint="default"/>
+        <w:sz w:val="20"/>
+      </w:rPr>
+    </w:lvl>
+    <w:lvl w:ilvl="7" w:tentative="1">
+      <w:start w:val="1"/>
+      <w:numFmt w:val="bullet"/>
+      <w:lvlText w:val=""/>
+      <w:lvlJc w:val="left"/>
+      <w:pPr>
+        <w:tabs>
+          <w:tab w:val="num" w:pos="5760"/>
+        </w:tabs>
+        <w:ind w:left="5760" w:hanging="360"/>
+      </w:pPr>
+      <w:rPr>
+        <w:rFonts w:ascii="Wingdings" w:hAnsi="Wingdings" w:hint="default"/>
+        <w:sz w:val="20"/>
+      </w:rPr>
+    </w:lvl>
+    <w:lvl w:ilvl="8" w:tentative="1">
+      <w:start w:val="1"/>
+      <w:numFmt w:val="bullet"/>
+      <w:lvlText w:val=""/>
+      <w:lvlJc w:val="left"/>
+      <w:pPr>
+        <w:tabs>
+          <w:tab w:val="num" w:pos="6480"/>
+        </w:tabs>
+        <w:ind w:left="6480" w:hanging="360"/>
+      </w:pPr>
+      <w:rPr>
+        <w:rFonts w:ascii="Wingdings" w:hAnsi="Wingdings" w:hint="default"/>
+        <w:sz w:val="20"/>
+      </w:rPr>
+    </w:lvl>
+  </w:abstractNum>
+  <w:abstractNum w:abstractNumId="5" w15:restartNumberingAfterBreak="0">
+    <w:nsid w:val="2A6C38EE"/>
+    <w:multiLevelType w:val="multilevel"/>
+    <w:tmpl w:val="8B0A678C"/>
+    <w:lvl w:ilvl="0">
+      <w:start w:val="1"/>
+      <w:numFmt w:val="bullet"/>
+      <w:lvlText w:val=""/>
+      <w:lvlJc w:val="left"/>
+      <w:pPr>
+        <w:tabs>
+          <w:tab w:val="num" w:pos="720"/>
+        </w:tabs>
+        <w:ind w:left="720" w:hanging="360"/>
+      </w:pPr>
+      <w:rPr>
+        <w:rFonts w:ascii="Symbol" w:hAnsi="Symbol" w:hint="default"/>
+        <w:sz w:val="20"/>
+      </w:rPr>
+    </w:lvl>
+    <w:lvl w:ilvl="1" w:tentative="1">
+      <w:start w:val="1"/>
+      <w:numFmt w:val="bullet"/>
+      <w:lvlText w:val="o"/>
+      <w:lvlJc w:val="left"/>
+      <w:pPr>
+        <w:tabs>
+          <w:tab w:val="num" w:pos="1440"/>
+        </w:tabs>
+        <w:ind w:left="1440" w:hanging="360"/>
+      </w:pPr>
+      <w:rPr>
+        <w:rFonts w:ascii="Courier New" w:hAnsi="Courier New" w:hint="default"/>
+        <w:sz w:val="20"/>
+      </w:rPr>
+    </w:lvl>
+    <w:lvl w:ilvl="2" w:tentative="1">
+      <w:start w:val="1"/>
+      <w:numFmt w:val="bullet"/>
+      <w:lvlText w:val=""/>
+      <w:lvlJc w:val="left"/>
+      <w:pPr>
+        <w:tabs>
+          <w:tab w:val="num" w:pos="2160"/>
+        </w:tabs>
+        <w:ind w:left="2160" w:hanging="360"/>
+      </w:pPr>
+      <w:rPr>
+        <w:rFonts w:ascii="Wingdings" w:hAnsi="Wingdings" w:hint="default"/>
+        <w:sz w:val="20"/>
+      </w:rPr>
+    </w:lvl>
+    <w:lvl w:ilvl="3" w:tentative="1">
+      <w:start w:val="1"/>
+      <w:numFmt w:val="bullet"/>
+      <w:lvlText w:val=""/>
+      <w:lvlJc w:val="left"/>
+      <w:pPr>
+        <w:tabs>
+          <w:tab w:val="num" w:pos="2880"/>
+        </w:tabs>
+        <w:ind w:left="2880" w:hanging="360"/>
+      </w:pPr>
+      <w:rPr>
+        <w:rFonts w:ascii="Wingdings" w:hAnsi="Wingdings" w:hint="default"/>
+        <w:sz w:val="20"/>
+      </w:rPr>
+    </w:lvl>
+    <w:lvl w:ilvl="4" w:tentative="1">
+      <w:start w:val="1"/>
+      <w:numFmt w:val="bullet"/>
+      <w:lvlText w:val=""/>
+      <w:lvlJc w:val="left"/>
+      <w:pPr>
+        <w:tabs>
+          <w:tab w:val="num" w:pos="3600"/>
+        </w:tabs>
+        <w:ind w:left="3600" w:hanging="360"/>
+      </w:pPr>
+      <w:rPr>
+        <w:rFonts w:ascii="Wingdings" w:hAnsi="Wingdings" w:hint="default"/>
+        <w:sz w:val="20"/>
+      </w:rPr>
+    </w:lvl>
+    <w:lvl w:ilvl="5" w:tentative="1">
+      <w:start w:val="1"/>
+      <w:numFmt w:val="bullet"/>
+      <w:lvlText w:val=""/>
+      <w:lvlJc w:val="left"/>
+      <w:pPr>
+        <w:tabs>
+          <w:tab w:val="num" w:pos="4320"/>
+        </w:tabs>
+        <w:ind w:left="4320" w:hanging="360"/>
+      </w:pPr>
+      <w:rPr>
+        <w:rFonts w:ascii="Wingdings" w:hAnsi="Wingdings" w:hint="default"/>
+        <w:sz w:val="20"/>
+      </w:rPr>
+    </w:lvl>
+    <w:lvl w:ilvl="6" w:tentative="1">
+      <w:start w:val="1"/>
+      <w:numFmt w:val="bullet"/>
+      <w:lvlText w:val=""/>
+      <w:lvlJc w:val="left"/>
+      <w:pPr>
+        <w:tabs>
+          <w:tab w:val="num" w:pos="5040"/>
+        </w:tabs>
+        <w:ind w:left="5040" w:hanging="360"/>
+      </w:pPr>
+      <w:rPr>
+        <w:rFonts w:ascii="Wingdings" w:hAnsi="Wingdings" w:hint="default"/>
+        <w:sz w:val="20"/>
+      </w:rPr>
+    </w:lvl>
+    <w:lvl w:ilvl="7" w:tentative="1">
+      <w:start w:val="1"/>
+      <w:numFmt w:val="bullet"/>
+      <w:lvlText w:val=""/>
+      <w:lvlJc w:val="left"/>
+      <w:pPr>
+        <w:tabs>
+          <w:tab w:val="num" w:pos="5760"/>
+        </w:tabs>
+        <w:ind w:left="5760" w:hanging="360"/>
+      </w:pPr>
+      <w:rPr>
+        <w:rFonts w:ascii="Wingdings" w:hAnsi="Wingdings" w:hint="default"/>
+        <w:sz w:val="20"/>
+      </w:rPr>
+    </w:lvl>
+    <w:lvl w:ilvl="8" w:tentative="1">
+      <w:start w:val="1"/>
+      <w:numFmt w:val="bullet"/>
+      <w:lvlText w:val=""/>
+      <w:lvlJc w:val="left"/>
+      <w:pPr>
+        <w:tabs>
+          <w:tab w:val="num" w:pos="6480"/>
+        </w:tabs>
+        <w:ind w:left="6480" w:hanging="360"/>
+      </w:pPr>
+      <w:rPr>
+        <w:rFonts w:ascii="Wingdings" w:hAnsi="Wingdings" w:hint="default"/>
+        <w:sz w:val="20"/>
+      </w:rPr>
+    </w:lvl>
+  </w:abstractNum>
+  <w:abstractNum w:abstractNumId="6" w15:restartNumberingAfterBreak="0">
+    <w:nsid w:val="2AEF4B49"/>
+    <w:multiLevelType w:val="multilevel"/>
+    <w:tmpl w:val="F5B6D71A"/>
+    <w:lvl w:ilvl="0">
+      <w:start w:val="1"/>
+      <w:numFmt w:val="bullet"/>
+      <w:lvlText w:val=""/>
+      <w:lvlJc w:val="left"/>
+      <w:pPr>
+        <w:tabs>
+          <w:tab w:val="num" w:pos="720"/>
+        </w:tabs>
+        <w:ind w:left="720" w:hanging="360"/>
+      </w:pPr>
+      <w:rPr>
+        <w:rFonts w:ascii="Symbol" w:hAnsi="Symbol" w:hint="default"/>
+        <w:sz w:val="20"/>
+      </w:rPr>
+    </w:lvl>
+    <w:lvl w:ilvl="1">
+      <w:start w:val="1"/>
+      <w:numFmt w:val="bullet"/>
+      <w:lvlText w:val="o"/>
+      <w:lvlJc w:val="left"/>
+      <w:pPr>
+        <w:tabs>
+          <w:tab w:val="num" w:pos="1440"/>
+        </w:tabs>
+        <w:ind w:left="1440" w:hanging="360"/>
+      </w:pPr>
+      <w:rPr>
+        <w:rFonts w:ascii="Courier New" w:hAnsi="Courier New" w:hint="default"/>
+        <w:sz w:val="20"/>
+      </w:rPr>
+    </w:lvl>
+    <w:lvl w:ilvl="2" w:tentative="1">
+      <w:start w:val="1"/>
+      <w:numFmt w:val="bullet"/>
+      <w:lvlText w:val=""/>
+      <w:lvlJc w:val="left"/>
+      <w:pPr>
+        <w:tabs>
+          <w:tab w:val="num" w:pos="2160"/>
+        </w:tabs>
+        <w:ind w:left="2160" w:hanging="360"/>
+      </w:pPr>
+      <w:rPr>
+        <w:rFonts w:ascii="Wingdings" w:hAnsi="Wingdings" w:hint="default"/>
+        <w:sz w:val="20"/>
+      </w:rPr>
+    </w:lvl>
+    <w:lvl w:ilvl="3" w:tentative="1">
+      <w:start w:val="1"/>
+      <w:numFmt w:val="bullet"/>
+      <w:lvlText w:val=""/>
+      <w:lvlJc w:val="left"/>
+      <w:pPr>
+        <w:tabs>
+          <w:tab w:val="num" w:pos="2880"/>
+        </w:tabs>
+        <w:ind w:left="2880" w:hanging="360"/>
+      </w:pPr>
+      <w:rPr>
+        <w:rFonts w:ascii="Wingdings" w:hAnsi="Wingdings" w:hint="default"/>
+        <w:sz w:val="20"/>
+      </w:rPr>
+    </w:lvl>
+    <w:lvl w:ilvl="4" w:tentative="1">
+      <w:start w:val="1"/>
+      <w:numFmt w:val="bullet"/>
+      <w:lvlText w:val=""/>
+      <w:lvlJc w:val="left"/>
+      <w:pPr>
+        <w:tabs>
+          <w:tab w:val="num" w:pos="3600"/>
+        </w:tabs>
+        <w:ind w:left="3600" w:hanging="360"/>
+      </w:pPr>
+      <w:rPr>
+        <w:rFonts w:ascii="Wingdings" w:hAnsi="Wingdings" w:hint="default"/>
+        <w:sz w:val="20"/>
+      </w:rPr>
+    </w:lvl>
+    <w:lvl w:ilvl="5" w:tentative="1">
+      <w:start w:val="1"/>
+      <w:numFmt w:val="bullet"/>
+      <w:lvlText w:val=""/>
+      <w:lvlJc w:val="left"/>
+      <w:pPr>
+        <w:tabs>
+          <w:tab w:val="num" w:pos="4320"/>
+        </w:tabs>
+        <w:ind w:left="4320" w:hanging="360"/>
+      </w:pPr>
+      <w:rPr>
+        <w:rFonts w:ascii="Wingdings" w:hAnsi="Wingdings" w:hint="default"/>
+        <w:sz w:val="20"/>
+      </w:rPr>
+    </w:lvl>
+    <w:lvl w:ilvl="6" w:tentative="1">
+      <w:start w:val="1"/>
+      <w:numFmt w:val="bullet"/>
+      <w:lvlText w:val=""/>
+      <w:lvlJc w:val="left"/>
+      <w:pPr>
+        <w:tabs>
+          <w:tab w:val="num" w:pos="5040"/>
+        </w:tabs>
+        <w:ind w:left="5040" w:hanging="360"/>
+      </w:pPr>
+      <w:rPr>
+        <w:rFonts w:ascii="Wingdings" w:hAnsi="Wingdings" w:hint="default"/>
+        <w:sz w:val="20"/>
+      </w:rPr>
+    </w:lvl>
+    <w:lvl w:ilvl="7" w:tentative="1">
+      <w:start w:val="1"/>
+      <w:numFmt w:val="bullet"/>
+      <w:lvlText w:val=""/>
+      <w:lvlJc w:val="left"/>
+      <w:pPr>
+        <w:tabs>
+          <w:tab w:val="num" w:pos="5760"/>
+        </w:tabs>
+        <w:ind w:left="5760" w:hanging="360"/>
+      </w:pPr>
+      <w:rPr>
+        <w:rFonts w:ascii="Wingdings" w:hAnsi="Wingdings" w:hint="default"/>
+        <w:sz w:val="20"/>
+      </w:rPr>
+    </w:lvl>
+    <w:lvl w:ilvl="8" w:tentative="1">
+      <w:start w:val="1"/>
+      <w:numFmt w:val="bullet"/>
+      <w:lvlText w:val=""/>
+      <w:lvlJc w:val="left"/>
+      <w:pPr>
+        <w:tabs>
+          <w:tab w:val="num" w:pos="6480"/>
+        </w:tabs>
+        <w:ind w:left="6480" w:hanging="360"/>
+      </w:pPr>
+      <w:rPr>
+        <w:rFonts w:ascii="Wingdings" w:hAnsi="Wingdings" w:hint="default"/>
+        <w:sz w:val="20"/>
+      </w:rPr>
+    </w:lvl>
+  </w:abstractNum>
+  <w:abstractNum w:abstractNumId="7" w15:restartNumberingAfterBreak="0">
+    <w:nsid w:val="2CCE0356"/>
+    <w:multiLevelType w:val="hybridMultilevel"/>
+    <w:tmpl w:val="6784D3B4"/>
+    <w:lvl w:ilvl="0" w:tplc="04070001">
+      <w:start w:val="1"/>
+      <w:numFmt w:val="bullet"/>
+      <w:lvlText w:val=""/>
+      <w:lvlJc w:val="left"/>
+      <w:pPr>
+        <w:ind w:left="720" w:hanging="360"/>
+      </w:pPr>
+      <w:rPr>
+        <w:rFonts w:ascii="Symbol" w:hAnsi="Symbol" w:hint="default"/>
+      </w:rPr>
+    </w:lvl>
+    <w:lvl w:ilvl="1" w:tplc="04070003" w:tentative="1">
+      <w:start w:val="1"/>
+      <w:numFmt w:val="bullet"/>
+      <w:lvlText w:val="o"/>
+      <w:lvlJc w:val="left"/>
+      <w:pPr>
+        <w:ind w:left="1440" w:hanging="360"/>
+      </w:pPr>
+      <w:rPr>
+        <w:rFonts w:ascii="Courier New" w:hAnsi="Courier New" w:hint="default"/>
+      </w:rPr>
+    </w:lvl>
+    <w:lvl w:ilvl="2" w:tplc="04070005" w:tentative="1">
+      <w:start w:val="1"/>
+      <w:numFmt w:val="bullet"/>
+      <w:lvlText w:val=""/>
+      <w:lvlJc w:val="left"/>
+      <w:pPr>
+        <w:ind w:left="2160" w:hanging="360"/>
+      </w:pPr>
+      <w:rPr>
+        <w:rFonts w:ascii="Wingdings" w:hAnsi="Wingdings" w:hint="default"/>
+      </w:rPr>
+    </w:lvl>
+    <w:lvl w:ilvl="3" w:tplc="04070001" w:tentative="1">
+      <w:start w:val="1"/>
+      <w:numFmt w:val="bullet"/>
+      <w:lvlText w:val=""/>
+      <w:lvlJc w:val="left"/>
+      <w:pPr>
+        <w:ind w:left="2880" w:hanging="360"/>
+      </w:pPr>
+      <w:rPr>
+        <w:rFonts w:ascii="Symbol" w:hAnsi="Symbol" w:hint="default"/>
+      </w:rPr>
+    </w:lvl>
+    <w:lvl w:ilvl="4" w:tplc="04070003" w:tentative="1">
+      <w:start w:val="1"/>
+      <w:numFmt w:val="bullet"/>
+      <w:lvlText w:val="o"/>
+      <w:lvlJc w:val="left"/>
+      <w:pPr>
+        <w:ind w:left="3600" w:hanging="360"/>
+      </w:pPr>
+      <w:rPr>
+        <w:rFonts w:ascii="Courier New" w:hAnsi="Courier New" w:hint="default"/>
+      </w:rPr>
+    </w:lvl>
+    <w:lvl w:ilvl="5" w:tplc="04070005" w:tentative="1">
+      <w:start w:val="1"/>
+      <w:numFmt w:val="bullet"/>
+      <w:lvlText w:val=""/>
+      <w:lvlJc w:val="left"/>
+      <w:pPr>
+        <w:ind w:left="4320" w:hanging="360"/>
+      </w:pPr>
+      <w:rPr>
+        <w:rFonts w:ascii="Wingdings" w:hAnsi="Wingdings" w:hint="default"/>
+      </w:rPr>
+    </w:lvl>
+    <w:lvl w:ilvl="6" w:tplc="04070001" w:tentative="1">
+      <w:start w:val="1"/>
+      <w:numFmt w:val="bullet"/>
+      <w:lvlText w:val=""/>
+      <w:lvlJc w:val="left"/>
+      <w:pPr>
+        <w:ind w:left="5040" w:hanging="360"/>
+      </w:pPr>
+      <w:rPr>
+        <w:rFonts w:ascii="Symbol" w:hAnsi="Symbol" w:hint="default"/>
+      </w:rPr>
+    </w:lvl>
+    <w:lvl w:ilvl="7" w:tplc="04070003" w:tentative="1">
+      <w:start w:val="1"/>
+      <w:numFmt w:val="bullet"/>
+      <w:lvlText w:val="o"/>
+      <w:lvlJc w:val="left"/>
+      <w:pPr>
+        <w:ind w:left="5760" w:hanging="360"/>
+      </w:pPr>
+      <w:rPr>
+        <w:rFonts w:ascii="Courier New" w:hAnsi="Courier New" w:hint="default"/>
+      </w:rPr>
+    </w:lvl>
+    <w:lvl w:ilvl="8" w:tplc="04070005" w:tentative="1">
+      <w:start w:val="1"/>
+      <w:numFmt w:val="bullet"/>
+      <w:lvlText w:val=""/>
+      <w:lvlJc w:val="left"/>
+      <w:pPr>
+        <w:ind w:left="6480" w:hanging="360"/>
+      </w:pPr>
+      <w:rPr>
+        <w:rFonts w:ascii="Wingdings" w:hAnsi="Wingdings" w:hint="default"/>
+      </w:rPr>
+    </w:lvl>
+  </w:abstractNum>
+  <w:abstractNum w:abstractNumId="8" w15:restartNumberingAfterBreak="0">
+    <w:nsid w:val="301E2E5E"/>
+    <w:multiLevelType w:val="multilevel"/>
+    <w:tmpl w:val="2CC020F8"/>
+    <w:lvl w:ilvl="0">
+      <w:start w:val="1"/>
+      <w:numFmt w:val="bullet"/>
+      <w:lvlText w:val=""/>
+      <w:lvlJc w:val="left"/>
+      <w:pPr>
+        <w:tabs>
+          <w:tab w:val="num" w:pos="720"/>
+        </w:tabs>
+        <w:ind w:left="720" w:hanging="360"/>
+      </w:pPr>
+      <w:rPr>
+        <w:rFonts w:ascii="Symbol" w:hAnsi="Symbol" w:hint="default"/>
+        <w:sz w:val="20"/>
+      </w:rPr>
+    </w:lvl>
+    <w:lvl w:ilvl="1" w:tentative="1">
+      <w:start w:val="1"/>
+      <w:numFmt w:val="bullet"/>
+      <w:lvlText w:val="o"/>
+      <w:lvlJc w:val="left"/>
+      <w:pPr>
+        <w:tabs>
+          <w:tab w:val="num" w:pos="1440"/>
+        </w:tabs>
+        <w:ind w:left="1440" w:hanging="360"/>
+      </w:pPr>
+      <w:rPr>
+        <w:rFonts w:ascii="Courier New" w:hAnsi="Courier New" w:hint="default"/>
+        <w:sz w:val="20"/>
+      </w:rPr>
+    </w:lvl>
+    <w:lvl w:ilvl="2" w:tentative="1">
+      <w:start w:val="1"/>
+      <w:numFmt w:val="bullet"/>
+      <w:lvlText w:val=""/>
+      <w:lvlJc w:val="left"/>
+      <w:pPr>
+        <w:tabs>
+          <w:tab w:val="num" w:pos="2160"/>
+        </w:tabs>
+        <w:ind w:left="2160" w:hanging="360"/>
+      </w:pPr>
+      <w:rPr>
+        <w:rFonts w:ascii="Wingdings" w:hAnsi="Wingdings" w:hint="default"/>
+        <w:sz w:val="20"/>
+      </w:rPr>
+    </w:lvl>
+    <w:lvl w:ilvl="3" w:tentative="1">
+      <w:start w:val="1"/>
+      <w:numFmt w:val="bullet"/>
+      <w:lvlText w:val=""/>
+      <w:lvlJc w:val="left"/>
+      <w:pPr>
+        <w:tabs>
+          <w:tab w:val="num" w:pos="2880"/>
+        </w:tabs>
+        <w:ind w:left="2880" w:hanging="360"/>
+      </w:pPr>
+      <w:rPr>
+        <w:rFonts w:ascii="Wingdings" w:hAnsi="Wingdings" w:hint="default"/>
+        <w:sz w:val="20"/>
+      </w:rPr>
+    </w:lvl>
+    <w:lvl w:ilvl="4" w:tentative="1">
+      <w:start w:val="1"/>
+      <w:numFmt w:val="bullet"/>
+      <w:lvlText w:val=""/>
+      <w:lvlJc w:val="left"/>
+      <w:pPr>
+        <w:tabs>
+          <w:tab w:val="num" w:pos="3600"/>
+        </w:tabs>
+        <w:ind w:left="3600" w:hanging="360"/>
+      </w:pPr>
+      <w:rPr>
+        <w:rFonts w:ascii="Wingdings" w:hAnsi="Wingdings" w:hint="default"/>
+        <w:sz w:val="20"/>
+      </w:rPr>
+    </w:lvl>
+    <w:lvl w:ilvl="5" w:tentative="1">
+      <w:start w:val="1"/>
+      <w:numFmt w:val="bullet"/>
+      <w:lvlText w:val=""/>
+      <w:lvlJc w:val="left"/>
+      <w:pPr>
+        <w:tabs>
+          <w:tab w:val="num" w:pos="4320"/>
+        </w:tabs>
+        <w:ind w:left="4320" w:hanging="360"/>
+      </w:pPr>
+      <w:rPr>
+        <w:rFonts w:ascii="Wingdings" w:hAnsi="Wingdings" w:hint="default"/>
+        <w:sz w:val="20"/>
+      </w:rPr>
+    </w:lvl>
+    <w:lvl w:ilvl="6" w:tentative="1">
+      <w:start w:val="1"/>
+      <w:numFmt w:val="bullet"/>
+      <w:lvlText w:val=""/>
+      <w:lvlJc w:val="left"/>
+      <w:pPr>
+        <w:tabs>
+          <w:tab w:val="num" w:pos="5040"/>
+        </w:tabs>
+        <w:ind w:left="5040" w:hanging="360"/>
+      </w:pPr>
+      <w:rPr>
+        <w:rFonts w:ascii="Wingdings" w:hAnsi="Wingdings" w:hint="default"/>
+        <w:sz w:val="20"/>
+      </w:rPr>
+    </w:lvl>
+    <w:lvl w:ilvl="7" w:tentative="1">
+      <w:start w:val="1"/>
+      <w:numFmt w:val="bullet"/>
+      <w:lvlText w:val=""/>
+      <w:lvlJc w:val="left"/>
+      <w:pPr>
+        <w:tabs>
+          <w:tab w:val="num" w:pos="5760"/>
+        </w:tabs>
+        <w:ind w:left="5760" w:hanging="360"/>
+      </w:pPr>
+      <w:rPr>
+        <w:rFonts w:ascii="Wingdings" w:hAnsi="Wingdings" w:hint="default"/>
+        <w:sz w:val="20"/>
+      </w:rPr>
+    </w:lvl>
+    <w:lvl w:ilvl="8" w:tentative="1">
+      <w:start w:val="1"/>
+      <w:numFmt w:val="bullet"/>
+      <w:lvlText w:val=""/>
+      <w:lvlJc w:val="left"/>
+      <w:pPr>
+        <w:tabs>
+          <w:tab w:val="num" w:pos="6480"/>
+        </w:tabs>
+        <w:ind w:left="6480" w:hanging="360"/>
+      </w:pPr>
+      <w:rPr>
+        <w:rFonts w:ascii="Wingdings" w:hAnsi="Wingdings" w:hint="default"/>
+        <w:sz w:val="20"/>
+      </w:rPr>
+    </w:lvl>
+  </w:abstractNum>
+  <w:abstractNum w:abstractNumId="9" w15:restartNumberingAfterBreak="0">
+    <w:nsid w:val="38D871AC"/>
+    <w:multiLevelType w:val="multilevel"/>
+    <w:tmpl w:val="6922B068"/>
+    <w:lvl w:ilvl="0">
+      <w:start w:val="1"/>
+      <w:numFmt w:val="decimal"/>
+      <w:lvlText w:val="%1."/>
+      <w:lvlJc w:val="left"/>
+      <w:pPr>
+        <w:tabs>
+          <w:tab w:val="num" w:pos="720"/>
+        </w:tabs>
+        <w:ind w:left="720" w:hanging="360"/>
+      </w:pPr>
+    </w:lvl>
+    <w:lvl w:ilvl="1" w:tentative="1">
+      <w:start w:val="1"/>
+      <w:numFmt w:val="decimal"/>
+      <w:lvlText w:val="%2."/>
+      <w:lvlJc w:val="left"/>
+      <w:pPr>
+        <w:tabs>
+          <w:tab w:val="num" w:pos="1440"/>
+        </w:tabs>
+        <w:ind w:left="1440" w:hanging="360"/>
+      </w:pPr>
+    </w:lvl>
+    <w:lvl w:ilvl="2" w:tentative="1">
+      <w:start w:val="1"/>
+      <w:numFmt w:val="decimal"/>
+      <w:lvlText w:val="%3."/>
+      <w:lvlJc w:val="left"/>
+      <w:pPr>
+        <w:tabs>
+          <w:tab w:val="num" w:pos="2160"/>
+        </w:tabs>
+        <w:ind w:left="2160" w:hanging="360"/>
+      </w:pPr>
+    </w:lvl>
+    <w:lvl w:ilvl="3" w:tentative="1">
+      <w:start w:val="1"/>
+      <w:numFmt w:val="decimal"/>
+      <w:lvlText w:val="%4."/>
+      <w:lvlJc w:val="left"/>
+      <w:pPr>
+        <w:tabs>
+          <w:tab w:val="num" w:pos="2880"/>
+        </w:tabs>
+        <w:ind w:left="2880" w:hanging="360"/>
+      </w:pPr>
+    </w:lvl>
+    <w:lvl w:ilvl="4" w:tentative="1">
+      <w:start w:val="1"/>
+      <w:numFmt w:val="decimal"/>
+      <w:lvlText w:val="%5."/>
+      <w:lvlJc w:val="left"/>
+      <w:pPr>
+        <w:tabs>
+          <w:tab w:val="num" w:pos="3600"/>
+        </w:tabs>
+        <w:ind w:left="3600" w:hanging="360"/>
+      </w:pPr>
+    </w:lvl>
+    <w:lvl w:ilvl="5" w:tentative="1">
+      <w:start w:val="1"/>
+      <w:numFmt w:val="decimal"/>
+      <w:lvlText w:val="%6."/>
+      <w:lvlJc w:val="left"/>
+      <w:pPr>
+        <w:tabs>
+          <w:tab w:val="num" w:pos="4320"/>
+        </w:tabs>
+        <w:ind w:left="4320" w:hanging="360"/>
+      </w:pPr>
+    </w:lvl>
+    <w:lvl w:ilvl="6" w:tentative="1">
+      <w:start w:val="1"/>
+      <w:numFmt w:val="decimal"/>
+      <w:lvlText w:val="%7."/>
+      <w:lvlJc w:val="left"/>
+      <w:pPr>
+        <w:tabs>
+          <w:tab w:val="num" w:pos="5040"/>
+        </w:tabs>
+        <w:ind w:left="5040" w:hanging="360"/>
+      </w:pPr>
+    </w:lvl>
+    <w:lvl w:ilvl="7" w:tentative="1">
+      <w:start w:val="1"/>
+      <w:numFmt w:val="decimal"/>
+      <w:lvlText w:val="%8."/>
+      <w:lvlJc w:val="left"/>
+      <w:pPr>
+        <w:tabs>
+          <w:tab w:val="num" w:pos="5760"/>
+        </w:tabs>
+        <w:ind w:left="5760" w:hanging="360"/>
+      </w:pPr>
+    </w:lvl>
+    <w:lvl w:ilvl="8" w:tentative="1">
+      <w:start w:val="1"/>
+      <w:numFmt w:val="decimal"/>
+      <w:lvlText w:val="%9."/>
+      <w:lvlJc w:val="left"/>
+      <w:pPr>
+        <w:tabs>
+          <w:tab w:val="num" w:pos="6480"/>
+        </w:tabs>
+        <w:ind w:left="6480" w:hanging="360"/>
+      </w:pPr>
+    </w:lvl>
+  </w:abstractNum>
+  <w:abstractNum w:abstractNumId="10" w15:restartNumberingAfterBreak="0">
+    <w:nsid w:val="3CF6687C"/>
+    <w:multiLevelType w:val="multilevel"/>
+    <w:tmpl w:val="415246F0"/>
+    <w:lvl w:ilvl="0">
+      <w:start w:val="1"/>
+      <w:numFmt w:val="bullet"/>
+      <w:lvlText w:val=""/>
+      <w:lvlJc w:val="left"/>
+      <w:pPr>
+        <w:tabs>
+          <w:tab w:val="num" w:pos="720"/>
+        </w:tabs>
+        <w:ind w:left="720" w:hanging="360"/>
+      </w:pPr>
+      <w:rPr>
+        <w:rFonts w:ascii="Symbol" w:hAnsi="Symbol" w:hint="default"/>
+        <w:sz w:val="20"/>
+      </w:rPr>
+    </w:lvl>
+    <w:lvl w:ilvl="1" w:tentative="1">
+      <w:start w:val="1"/>
+      <w:numFmt w:val="bullet"/>
+      <w:lvlText w:val="o"/>
+      <w:lvlJc w:val="left"/>
+      <w:pPr>
+        <w:tabs>
+          <w:tab w:val="num" w:pos="1440"/>
+        </w:tabs>
+        <w:ind w:left="1440" w:hanging="360"/>
+      </w:pPr>
+      <w:rPr>
+        <w:rFonts w:ascii="Courier New" w:hAnsi="Courier New" w:hint="default"/>
+        <w:sz w:val="20"/>
+      </w:rPr>
+    </w:lvl>
+    <w:lvl w:ilvl="2" w:tentative="1">
+      <w:start w:val="1"/>
+      <w:numFmt w:val="bullet"/>
+      <w:lvlText w:val=""/>
+      <w:lvlJc w:val="left"/>
+      <w:pPr>
+        <w:tabs>
+          <w:tab w:val="num" w:pos="2160"/>
+        </w:tabs>
+        <w:ind w:left="2160" w:hanging="360"/>
+      </w:pPr>
+      <w:rPr>
+        <w:rFonts w:ascii="Wingdings" w:hAnsi="Wingdings" w:hint="default"/>
+        <w:sz w:val="20"/>
+      </w:rPr>
+    </w:lvl>
+    <w:lvl w:ilvl="3" w:tentative="1">
+      <w:start w:val="1"/>
+      <w:numFmt w:val="bullet"/>
+      <w:lvlText w:val=""/>
+      <w:lvlJc w:val="left"/>
+      <w:pPr>
+        <w:tabs>
+          <w:tab w:val="num" w:pos="2880"/>
+        </w:tabs>
+        <w:ind w:left="2880" w:hanging="360"/>
+      </w:pPr>
+      <w:rPr>
+        <w:rFonts w:ascii="Wingdings" w:hAnsi="Wingdings" w:hint="default"/>
+        <w:sz w:val="20"/>
+      </w:rPr>
+    </w:lvl>
+    <w:lvl w:ilvl="4" w:tentative="1">
+      <w:start w:val="1"/>
+      <w:numFmt w:val="bullet"/>
+      <w:lvlText w:val=""/>
+      <w:lvlJc w:val="left"/>
+      <w:pPr>
+        <w:tabs>
+          <w:tab w:val="num" w:pos="3600"/>
+        </w:tabs>
+        <w:ind w:left="3600" w:hanging="360"/>
+      </w:pPr>
+      <w:rPr>
+        <w:rFonts w:ascii="Wingdings" w:hAnsi="Wingdings" w:hint="default"/>
+        <w:sz w:val="20"/>
+      </w:rPr>
+    </w:lvl>
+    <w:lvl w:ilvl="5" w:tentative="1">
+      <w:start w:val="1"/>
+      <w:numFmt w:val="bullet"/>
+      <w:lvlText w:val=""/>
+      <w:lvlJc w:val="left"/>
+      <w:pPr>
+        <w:tabs>
+          <w:tab w:val="num" w:pos="4320"/>
+        </w:tabs>
+        <w:ind w:left="4320" w:hanging="360"/>
+      </w:pPr>
+      <w:rPr>
+        <w:rFonts w:ascii="Wingdings" w:hAnsi="Wingdings" w:hint="default"/>
+        <w:sz w:val="20"/>
+      </w:rPr>
+    </w:lvl>
+    <w:lvl w:ilvl="6" w:tentative="1">
+      <w:start w:val="1"/>
+      <w:numFmt w:val="bullet"/>
+      <w:lvlText w:val=""/>
+      <w:lvlJc w:val="left"/>
+      <w:pPr>
+        <w:tabs>
+          <w:tab w:val="num" w:pos="5040"/>
+        </w:tabs>
+        <w:ind w:left="5040" w:hanging="360"/>
+      </w:pPr>
+      <w:rPr>
+        <w:rFonts w:ascii="Wingdings" w:hAnsi="Wingdings" w:hint="default"/>
+        <w:sz w:val="20"/>
+      </w:rPr>
+    </w:lvl>
+    <w:lvl w:ilvl="7" w:tentative="1">
+      <w:start w:val="1"/>
+      <w:numFmt w:val="bullet"/>
+      <w:lvlText w:val=""/>
+      <w:lvlJc w:val="left"/>
+      <w:pPr>
+        <w:tabs>
+          <w:tab w:val="num" w:pos="5760"/>
+        </w:tabs>
+        <w:ind w:left="5760" w:hanging="360"/>
+      </w:pPr>
+      <w:rPr>
+        <w:rFonts w:ascii="Wingdings" w:hAnsi="Wingdings" w:hint="default"/>
+        <w:sz w:val="20"/>
+      </w:rPr>
+    </w:lvl>
+    <w:lvl w:ilvl="8" w:tentative="1">
+      <w:start w:val="1"/>
+      <w:numFmt w:val="bullet"/>
+      <w:lvlText w:val=""/>
+      <w:lvlJc w:val="left"/>
+      <w:pPr>
+        <w:tabs>
+          <w:tab w:val="num" w:pos="6480"/>
+        </w:tabs>
+        <w:ind w:left="6480" w:hanging="360"/>
+      </w:pPr>
+      <w:rPr>
+        <w:rFonts w:ascii="Wingdings" w:hAnsi="Wingdings" w:hint="default"/>
+        <w:sz w:val="20"/>
+      </w:rPr>
+    </w:lvl>
+  </w:abstractNum>
+  <w:abstractNum w:abstractNumId="11" w15:restartNumberingAfterBreak="0">
+    <w:nsid w:val="413B3F45"/>
+    <w:multiLevelType w:val="multilevel"/>
+    <w:tmpl w:val="D83AE3B0"/>
+    <w:lvl w:ilvl="0">
+      <w:start w:val="1"/>
+      <w:numFmt w:val="decimal"/>
+      <w:lvlText w:val="%1."/>
+      <w:lvlJc w:val="left"/>
+      <w:pPr>
+        <w:tabs>
+          <w:tab w:val="num" w:pos="720"/>
+        </w:tabs>
+        <w:ind w:left="720" w:hanging="360"/>
+      </w:pPr>
+    </w:lvl>
+    <w:lvl w:ilvl="1" w:tentative="1">
+      <w:start w:val="1"/>
+      <w:numFmt w:val="decimal"/>
+      <w:lvlText w:val="%2."/>
+      <w:lvlJc w:val="left"/>
+      <w:pPr>
+        <w:tabs>
+          <w:tab w:val="num" w:pos="1440"/>
+        </w:tabs>
+        <w:ind w:left="1440" w:hanging="360"/>
+      </w:pPr>
+    </w:lvl>
+    <w:lvl w:ilvl="2" w:tentative="1">
+      <w:start w:val="1"/>
+      <w:numFmt w:val="decimal"/>
+      <w:lvlText w:val="%3."/>
+      <w:lvlJc w:val="left"/>
+      <w:pPr>
+        <w:tabs>
+          <w:tab w:val="num" w:pos="2160"/>
+        </w:tabs>
+        <w:ind w:left="2160" w:hanging="360"/>
+      </w:pPr>
+    </w:lvl>
+    <w:lvl w:ilvl="3" w:tentative="1">
+      <w:start w:val="1"/>
+      <w:numFmt w:val="decimal"/>
+      <w:lvlText w:val="%4."/>
+      <w:lvlJc w:val="left"/>
+      <w:pPr>
+        <w:tabs>
+          <w:tab w:val="num" w:pos="2880"/>
+        </w:tabs>
+        <w:ind w:left="2880" w:hanging="360"/>
+      </w:pPr>
+    </w:lvl>
+    <w:lvl w:ilvl="4" w:tentative="1">
+      <w:start w:val="1"/>
+      <w:numFmt w:val="decimal"/>
+      <w:lvlText w:val="%5."/>
+      <w:lvlJc w:val="left"/>
+      <w:pPr>
+        <w:tabs>
+          <w:tab w:val="num" w:pos="3600"/>
+        </w:tabs>
+        <w:ind w:left="3600" w:hanging="360"/>
+      </w:pPr>
+    </w:lvl>
+    <w:lvl w:ilvl="5" w:tentative="1">
+      <w:start w:val="1"/>
+      <w:numFmt w:val="decimal"/>
+      <w:lvlText w:val="%6."/>
+      <w:lvlJc w:val="left"/>
+      <w:pPr>
+        <w:tabs>
+          <w:tab w:val="num" w:pos="4320"/>
+        </w:tabs>
+        <w:ind w:left="4320" w:hanging="360"/>
+      </w:pPr>
+    </w:lvl>
+    <w:lvl w:ilvl="6" w:tentative="1">
+      <w:start w:val="1"/>
+      <w:numFmt w:val="decimal"/>
+      <w:lvlText w:val="%7."/>
+      <w:lvlJc w:val="left"/>
+      <w:pPr>
+        <w:tabs>
+          <w:tab w:val="num" w:pos="5040"/>
+        </w:tabs>
+        <w:ind w:left="5040" w:hanging="360"/>
+      </w:pPr>
+    </w:lvl>
+    <w:lvl w:ilvl="7" w:tentative="1">
+      <w:start w:val="1"/>
+      <w:numFmt w:val="decimal"/>
+      <w:lvlText w:val="%8."/>
+      <w:lvlJc w:val="left"/>
+      <w:pPr>
+        <w:tabs>
+          <w:tab w:val="num" w:pos="5760"/>
+        </w:tabs>
+        <w:ind w:left="5760" w:hanging="360"/>
+      </w:pPr>
+    </w:lvl>
+    <w:lvl w:ilvl="8" w:tentative="1">
+      <w:start w:val="1"/>
+      <w:numFmt w:val="decimal"/>
+      <w:lvlText w:val="%9."/>
+      <w:lvlJc w:val="left"/>
+      <w:pPr>
+        <w:tabs>
+          <w:tab w:val="num" w:pos="6480"/>
+        </w:tabs>
+        <w:ind w:left="6480" w:hanging="360"/>
+      </w:pPr>
+    </w:lvl>
+  </w:abstractNum>
+  <w:abstractNum w:abstractNumId="12" w15:restartNumberingAfterBreak="0">
+    <w:nsid w:val="44924881"/>
+    <w:multiLevelType w:val="multilevel"/>
+    <w:tmpl w:val="70E44E92"/>
+    <w:lvl w:ilvl="0">
+      <w:start w:val="1"/>
+      <w:numFmt w:val="bullet"/>
+      <w:lvlText w:val=""/>
+      <w:lvlJc w:val="left"/>
+      <w:pPr>
+        <w:tabs>
+          <w:tab w:val="num" w:pos="720"/>
+        </w:tabs>
+        <w:ind w:left="720" w:hanging="360"/>
+      </w:pPr>
+      <w:rPr>
+        <w:rFonts w:ascii="Symbol" w:hAnsi="Symbol" w:hint="default"/>
+        <w:sz w:val="20"/>
+      </w:rPr>
+    </w:lvl>
+    <w:lvl w:ilvl="1">
+      <w:start w:val="1"/>
+      <w:numFmt w:val="bullet"/>
+      <w:lvlText w:val="o"/>
+      <w:lvlJc w:val="left"/>
+      <w:pPr>
+        <w:tabs>
+          <w:tab w:val="num" w:pos="1440"/>
+        </w:tabs>
+        <w:ind w:left="1440" w:hanging="360"/>
+      </w:pPr>
+      <w:rPr>
+        <w:rFonts w:ascii="Courier New" w:hAnsi="Courier New" w:hint="default"/>
+        <w:sz w:val="20"/>
+      </w:rPr>
+    </w:lvl>
+    <w:lvl w:ilvl="2" w:tentative="1">
+      <w:start w:val="1"/>
+      <w:numFmt w:val="bullet"/>
+      <w:lvlText w:val=""/>
+      <w:lvlJc w:val="left"/>
+      <w:pPr>
+        <w:tabs>
+          <w:tab w:val="num" w:pos="2160"/>
+        </w:tabs>
+        <w:ind w:left="2160" w:hanging="360"/>
+      </w:pPr>
+      <w:rPr>
+        <w:rFonts w:ascii="Wingdings" w:hAnsi="Wingdings" w:hint="default"/>
+        <w:sz w:val="20"/>
+      </w:rPr>
+    </w:lvl>
+    <w:lvl w:ilvl="3" w:tentative="1">
+      <w:start w:val="1"/>
+      <w:numFmt w:val="bullet"/>
+      <w:lvlText w:val=""/>
+      <w:lvlJc w:val="left"/>
+      <w:pPr>
+        <w:tabs>
+          <w:tab w:val="num" w:pos="2880"/>
+        </w:tabs>
+        <w:ind w:left="2880" w:hanging="360"/>
+      </w:pPr>
+      <w:rPr>
+        <w:rFonts w:ascii="Wingdings" w:hAnsi="Wingdings" w:hint="default"/>
+        <w:sz w:val="20"/>
+      </w:rPr>
+    </w:lvl>
+    <w:lvl w:ilvl="4" w:tentative="1">
+      <w:start w:val="1"/>
+      <w:numFmt w:val="bullet"/>
+      <w:lvlText w:val=""/>
+      <w:lvlJc w:val="left"/>
+      <w:pPr>
+        <w:tabs>
+          <w:tab w:val="num" w:pos="3600"/>
+        </w:tabs>
+        <w:ind w:left="3600" w:hanging="360"/>
+      </w:pPr>
+      <w:rPr>
+        <w:rFonts w:ascii="Wingdings" w:hAnsi="Wingdings" w:hint="default"/>
+        <w:sz w:val="20"/>
+      </w:rPr>
+    </w:lvl>
+    <w:lvl w:ilvl="5" w:tentative="1">
+      <w:start w:val="1"/>
+      <w:numFmt w:val="bullet"/>
+      <w:lvlText w:val=""/>
+      <w:lvlJc w:val="left"/>
+      <w:pPr>
+        <w:tabs>
+          <w:tab w:val="num" w:pos="4320"/>
+        </w:tabs>
+        <w:ind w:left="4320" w:hanging="360"/>
+      </w:pPr>
+      <w:rPr>
+        <w:rFonts w:ascii="Wingdings" w:hAnsi="Wingdings" w:hint="default"/>
+        <w:sz w:val="20"/>
+      </w:rPr>
+    </w:lvl>
+    <w:lvl w:ilvl="6" w:tentative="1">
+      <w:start w:val="1"/>
+      <w:numFmt w:val="bullet"/>
+      <w:lvlText w:val=""/>
+      <w:lvlJc w:val="left"/>
+      <w:pPr>
+        <w:tabs>
+          <w:tab w:val="num" w:pos="5040"/>
+        </w:tabs>
+        <w:ind w:left="5040" w:hanging="360"/>
+      </w:pPr>
+      <w:rPr>
+        <w:rFonts w:ascii="Wingdings" w:hAnsi="Wingdings" w:hint="default"/>
+        <w:sz w:val="20"/>
+      </w:rPr>
+    </w:lvl>
+    <w:lvl w:ilvl="7" w:tentative="1">
+      <w:start w:val="1"/>
+      <w:numFmt w:val="bullet"/>
+      <w:lvlText w:val=""/>
+      <w:lvlJc w:val="left"/>
+      <w:pPr>
+        <w:tabs>
+          <w:tab w:val="num" w:pos="5760"/>
+        </w:tabs>
+        <w:ind w:left="5760" w:hanging="360"/>
+      </w:pPr>
+      <w:rPr>
+        <w:rFonts w:ascii="Wingdings" w:hAnsi="Wingdings" w:hint="default"/>
+        <w:sz w:val="20"/>
+      </w:rPr>
+    </w:lvl>
+    <w:lvl w:ilvl="8" w:tentative="1">
+      <w:start w:val="1"/>
+      <w:numFmt w:val="bullet"/>
+      <w:lvlText w:val=""/>
+      <w:lvlJc w:val="left"/>
+      <w:pPr>
+        <w:tabs>
+          <w:tab w:val="num" w:pos="6480"/>
+        </w:tabs>
+        <w:ind w:left="6480" w:hanging="360"/>
+      </w:pPr>
+      <w:rPr>
+        <w:rFonts w:ascii="Wingdings" w:hAnsi="Wingdings" w:hint="default"/>
+        <w:sz w:val="20"/>
+      </w:rPr>
+    </w:lvl>
+  </w:abstractNum>
+  <w:abstractNum w:abstractNumId="13" w15:restartNumberingAfterBreak="0">
+    <w:nsid w:val="4BAA70F7"/>
+    <w:multiLevelType w:val="multilevel"/>
+    <w:tmpl w:val="0A7210C2"/>
+    <w:lvl w:ilvl="0">
+      <w:start w:val="1"/>
+      <w:numFmt w:val="bullet"/>
+      <w:lvlText w:val=""/>
+      <w:lvlJc w:val="left"/>
+      <w:pPr>
+        <w:tabs>
+          <w:tab w:val="num" w:pos="720"/>
+        </w:tabs>
+        <w:ind w:left="720" w:hanging="360"/>
+      </w:pPr>
+      <w:rPr>
+        <w:rFonts w:ascii="Symbol" w:hAnsi="Symbol" w:hint="default"/>
+        <w:sz w:val="20"/>
+      </w:rPr>
+    </w:lvl>
+    <w:lvl w:ilvl="1" w:tentative="1">
+      <w:start w:val="1"/>
+      <w:numFmt w:val="bullet"/>
+      <w:lvlText w:val="o"/>
+      <w:lvlJc w:val="left"/>
+      <w:pPr>
+        <w:tabs>
+          <w:tab w:val="num" w:pos="1440"/>
+        </w:tabs>
+        <w:ind w:left="1440" w:hanging="360"/>
+      </w:pPr>
+      <w:rPr>
+        <w:rFonts w:ascii="Courier New" w:hAnsi="Courier New" w:hint="default"/>
+        <w:sz w:val="20"/>
+      </w:rPr>
+    </w:lvl>
+    <w:lvl w:ilvl="2" w:tentative="1">
+      <w:start w:val="1"/>
+      <w:numFmt w:val="bullet"/>
+      <w:lvlText w:val=""/>
+      <w:lvlJc w:val="left"/>
+      <w:pPr>
+        <w:tabs>
+          <w:tab w:val="num" w:pos="2160"/>
+        </w:tabs>
+        <w:ind w:left="2160" w:hanging="360"/>
+      </w:pPr>
+      <w:rPr>
+        <w:rFonts w:ascii="Wingdings" w:hAnsi="Wingdings" w:hint="default"/>
+        <w:sz w:val="20"/>
+      </w:rPr>
+    </w:lvl>
+    <w:lvl w:ilvl="3" w:tentative="1">
+      <w:start w:val="1"/>
+      <w:numFmt w:val="bullet"/>
+      <w:lvlText w:val=""/>
+      <w:lvlJc w:val="left"/>
+      <w:pPr>
+        <w:tabs>
+          <w:tab w:val="num" w:pos="2880"/>
+        </w:tabs>
+        <w:ind w:left="2880" w:hanging="360"/>
+      </w:pPr>
+      <w:rPr>
+        <w:rFonts w:ascii="Wingdings" w:hAnsi="Wingdings" w:hint="default"/>
+        <w:sz w:val="20"/>
+      </w:rPr>
+    </w:lvl>
+    <w:lvl w:ilvl="4" w:tentative="1">
+      <w:start w:val="1"/>
+      <w:numFmt w:val="bullet"/>
+      <w:lvlText w:val=""/>
+      <w:lvlJc w:val="left"/>
+      <w:pPr>
+        <w:tabs>
+          <w:tab w:val="num" w:pos="3600"/>
+        </w:tabs>
+        <w:ind w:left="3600" w:hanging="360"/>
+      </w:pPr>
+      <w:rPr>
+        <w:rFonts w:ascii="Wingdings" w:hAnsi="Wingdings" w:hint="default"/>
+        <w:sz w:val="20"/>
+      </w:rPr>
+    </w:lvl>
+    <w:lvl w:ilvl="5" w:tentative="1">
+      <w:start w:val="1"/>
+      <w:numFmt w:val="bullet"/>
+      <w:lvlText w:val=""/>
+      <w:lvlJc w:val="left"/>
+      <w:pPr>
+        <w:tabs>
+          <w:tab w:val="num" w:pos="4320"/>
+        </w:tabs>
+        <w:ind w:left="4320" w:hanging="360"/>
+      </w:pPr>
+      <w:rPr>
+        <w:rFonts w:ascii="Wingdings" w:hAnsi="Wingdings" w:hint="default"/>
+        <w:sz w:val="20"/>
+      </w:rPr>
+    </w:lvl>
+    <w:lvl w:ilvl="6" w:tentative="1">
+      <w:start w:val="1"/>
+      <w:numFmt w:val="bullet"/>
+      <w:lvlText w:val=""/>
+      <w:lvlJc w:val="left"/>
+      <w:pPr>
+        <w:tabs>
+          <w:tab w:val="num" w:pos="5040"/>
+        </w:tabs>
+        <w:ind w:left="5040" w:hanging="360"/>
+      </w:pPr>
+      <w:rPr>
+        <w:rFonts w:ascii="Wingdings" w:hAnsi="Wingdings" w:hint="default"/>
+        <w:sz w:val="20"/>
+      </w:rPr>
+    </w:lvl>
+    <w:lvl w:ilvl="7" w:tentative="1">
+      <w:start w:val="1"/>
+      <w:numFmt w:val="bullet"/>
+      <w:lvlText w:val=""/>
+      <w:lvlJc w:val="left"/>
+      <w:pPr>
+        <w:tabs>
+          <w:tab w:val="num" w:pos="5760"/>
+        </w:tabs>
+        <w:ind w:left="5760" w:hanging="360"/>
+      </w:pPr>
+      <w:rPr>
+        <w:rFonts w:ascii="Wingdings" w:hAnsi="Wingdings" w:hint="default"/>
+        <w:sz w:val="20"/>
+      </w:rPr>
+    </w:lvl>
+    <w:lvl w:ilvl="8" w:tentative="1">
+      <w:start w:val="1"/>
+      <w:numFmt w:val="bullet"/>
+      <w:lvlText w:val=""/>
+      <w:lvlJc w:val="left"/>
+      <w:pPr>
+        <w:tabs>
+          <w:tab w:val="num" w:pos="6480"/>
+        </w:tabs>
+        <w:ind w:left="6480" w:hanging="360"/>
+      </w:pPr>
+      <w:rPr>
+        <w:rFonts w:ascii="Wingdings" w:hAnsi="Wingdings" w:hint="default"/>
+        <w:sz w:val="20"/>
+      </w:rPr>
+    </w:lvl>
+  </w:abstractNum>
+  <w:abstractNum w:abstractNumId="14" w15:restartNumberingAfterBreak="0">
+    <w:nsid w:val="4E612386"/>
+    <w:multiLevelType w:val="multilevel"/>
+    <w:tmpl w:val="EBCC9FF2"/>
+    <w:lvl w:ilvl="0">
+      <w:start w:val="1"/>
+      <w:numFmt w:val="bullet"/>
+      <w:lvlText w:val=""/>
+      <w:lvlJc w:val="left"/>
+      <w:pPr>
+        <w:tabs>
+          <w:tab w:val="num" w:pos="720"/>
+        </w:tabs>
+        <w:ind w:left="720" w:hanging="360"/>
+      </w:pPr>
+      <w:rPr>
+        <w:rFonts w:ascii="Symbol" w:hAnsi="Symbol" w:hint="default"/>
+        <w:sz w:val="20"/>
+      </w:rPr>
+    </w:lvl>
+    <w:lvl w:ilvl="1">
+      <w:start w:val="1"/>
+      <w:numFmt w:val="bullet"/>
+      <w:lvlText w:val="o"/>
+      <w:lvlJc w:val="left"/>
+      <w:pPr>
+        <w:tabs>
+          <w:tab w:val="num" w:pos="1440"/>
+        </w:tabs>
+        <w:ind w:left="1440" w:hanging="360"/>
+      </w:pPr>
+      <w:rPr>
+        <w:rFonts w:ascii="Courier New" w:hAnsi="Courier New" w:hint="default"/>
+        <w:sz w:val="20"/>
+      </w:rPr>
+    </w:lvl>
+    <w:lvl w:ilvl="2" w:tentative="1">
+      <w:start w:val="1"/>
+      <w:numFmt w:val="bullet"/>
+      <w:lvlText w:val=""/>
+      <w:lvlJc w:val="left"/>
+      <w:pPr>
+        <w:tabs>
+          <w:tab w:val="num" w:pos="2160"/>
+        </w:tabs>
+        <w:ind w:left="2160" w:hanging="360"/>
+      </w:pPr>
+      <w:rPr>
+        <w:rFonts w:ascii="Wingdings" w:hAnsi="Wingdings" w:hint="default"/>
+        <w:sz w:val="20"/>
+      </w:rPr>
+    </w:lvl>
+    <w:lvl w:ilvl="3" w:tentative="1">
+      <w:start w:val="1"/>
+      <w:numFmt w:val="bullet"/>
+      <w:lvlText w:val=""/>
+      <w:lvlJc w:val="left"/>
+      <w:pPr>
+        <w:tabs>
+          <w:tab w:val="num" w:pos="2880"/>
+        </w:tabs>
+        <w:ind w:left="2880" w:hanging="360"/>
+      </w:pPr>
+      <w:rPr>
+        <w:rFonts w:ascii="Wingdings" w:hAnsi="Wingdings" w:hint="default"/>
+        <w:sz w:val="20"/>
+      </w:rPr>
+    </w:lvl>
+    <w:lvl w:ilvl="4" w:tentative="1">
+      <w:start w:val="1"/>
+      <w:numFmt w:val="bullet"/>
+      <w:lvlText w:val=""/>
+      <w:lvlJc w:val="left"/>
+      <w:pPr>
+        <w:tabs>
+          <w:tab w:val="num" w:pos="3600"/>
+        </w:tabs>
+        <w:ind w:left="3600" w:hanging="360"/>
+      </w:pPr>
+      <w:rPr>
+        <w:rFonts w:ascii="Wingdings" w:hAnsi="Wingdings" w:hint="default"/>
+        <w:sz w:val="20"/>
+      </w:rPr>
+    </w:lvl>
+    <w:lvl w:ilvl="5" w:tentative="1">
+      <w:start w:val="1"/>
+      <w:numFmt w:val="bullet"/>
+      <w:lvlText w:val=""/>
+      <w:lvlJc w:val="left"/>
+      <w:pPr>
+        <w:tabs>
+          <w:tab w:val="num" w:pos="4320"/>
+        </w:tabs>
+        <w:ind w:left="4320" w:hanging="360"/>
+      </w:pPr>
+      <w:rPr>
+        <w:rFonts w:ascii="Wingdings" w:hAnsi="Wingdings" w:hint="default"/>
+        <w:sz w:val="20"/>
+      </w:rPr>
+    </w:lvl>
+    <w:lvl w:ilvl="6" w:tentative="1">
+      <w:start w:val="1"/>
+      <w:numFmt w:val="bullet"/>
+      <w:lvlText w:val=""/>
+      <w:lvlJc w:val="left"/>
+      <w:pPr>
+        <w:tabs>
+          <w:tab w:val="num" w:pos="5040"/>
+        </w:tabs>
+        <w:ind w:left="5040" w:hanging="360"/>
+      </w:pPr>
+      <w:rPr>
+        <w:rFonts w:ascii="Wingdings" w:hAnsi="Wingdings" w:hint="default"/>
+        <w:sz w:val="20"/>
+      </w:rPr>
+    </w:lvl>
+    <w:lvl w:ilvl="7" w:tentative="1">
+      <w:start w:val="1"/>
+      <w:numFmt w:val="bullet"/>
+      <w:lvlText w:val=""/>
+      <w:lvlJc w:val="left"/>
+      <w:pPr>
+        <w:tabs>
+          <w:tab w:val="num" w:pos="5760"/>
+        </w:tabs>
+        <w:ind w:left="5760" w:hanging="360"/>
+      </w:pPr>
+      <w:rPr>
+        <w:rFonts w:ascii="Wingdings" w:hAnsi="Wingdings" w:hint="default"/>
+        <w:sz w:val="20"/>
+      </w:rPr>
+    </w:lvl>
+    <w:lvl w:ilvl="8" w:tentative="1">
+      <w:start w:val="1"/>
+      <w:numFmt w:val="bullet"/>
+      <w:lvlText w:val=""/>
+      <w:lvlJc w:val="left"/>
+      <w:pPr>
+        <w:tabs>
+          <w:tab w:val="num" w:pos="6480"/>
+        </w:tabs>
+        <w:ind w:left="6480" w:hanging="360"/>
+      </w:pPr>
+      <w:rPr>
+        <w:rFonts w:ascii="Wingdings" w:hAnsi="Wingdings" w:hint="default"/>
+        <w:sz w:val="20"/>
+      </w:rPr>
+    </w:lvl>
+  </w:abstractNum>
+  <w:abstractNum w:abstractNumId="15" w15:restartNumberingAfterBreak="0">
+    <w:nsid w:val="520A7FD8"/>
+    <w:multiLevelType w:val="multilevel"/>
+    <w:tmpl w:val="C0028E18"/>
+    <w:lvl w:ilvl="0">
+      <w:start w:val="1"/>
+      <w:numFmt w:val="bullet"/>
+      <w:lvlText w:val=""/>
+      <w:lvlJc w:val="left"/>
+      <w:pPr>
+        <w:tabs>
+          <w:tab w:val="num" w:pos="720"/>
+        </w:tabs>
+        <w:ind w:left="720" w:hanging="360"/>
+      </w:pPr>
+      <w:rPr>
+        <w:rFonts w:ascii="Symbol" w:hAnsi="Symbol" w:hint="default"/>
+        <w:sz w:val="20"/>
+      </w:rPr>
+    </w:lvl>
+    <w:lvl w:ilvl="1" w:tentative="1">
+      <w:start w:val="1"/>
+      <w:numFmt w:val="bullet"/>
+      <w:lvlText w:val="o"/>
+      <w:lvlJc w:val="left"/>
+      <w:pPr>
+        <w:tabs>
+          <w:tab w:val="num" w:pos="1440"/>
+        </w:tabs>
+        <w:ind w:left="1440" w:hanging="360"/>
+      </w:pPr>
+      <w:rPr>
+        <w:rFonts w:ascii="Courier New" w:hAnsi="Courier New" w:hint="default"/>
+        <w:sz w:val="20"/>
+      </w:rPr>
+    </w:lvl>
+    <w:lvl w:ilvl="2" w:tentative="1">
+      <w:start w:val="1"/>
+      <w:numFmt w:val="bullet"/>
+      <w:lvlText w:val=""/>
+      <w:lvlJc w:val="left"/>
+      <w:pPr>
+        <w:tabs>
+          <w:tab w:val="num" w:pos="2160"/>
+        </w:tabs>
+        <w:ind w:left="2160" w:hanging="360"/>
+      </w:pPr>
+      <w:rPr>
+        <w:rFonts w:ascii="Wingdings" w:hAnsi="Wingdings" w:hint="default"/>
+        <w:sz w:val="20"/>
+      </w:rPr>
+    </w:lvl>
+    <w:lvl w:ilvl="3" w:tentative="1">
+      <w:start w:val="1"/>
+      <w:numFmt w:val="bullet"/>
+      <w:lvlText w:val=""/>
+      <w:lvlJc w:val="left"/>
+      <w:pPr>
+        <w:tabs>
+          <w:tab w:val="num" w:pos="2880"/>
+        </w:tabs>
+        <w:ind w:left="2880" w:hanging="360"/>
+      </w:pPr>
+      <w:rPr>
+        <w:rFonts w:ascii="Wingdings" w:hAnsi="Wingdings" w:hint="default"/>
+        <w:sz w:val="20"/>
+      </w:rPr>
+    </w:lvl>
+    <w:lvl w:ilvl="4" w:tentative="1">
+      <w:start w:val="1"/>
+      <w:numFmt w:val="bullet"/>
+      <w:lvlText w:val=""/>
+      <w:lvlJc w:val="left"/>
+      <w:pPr>
+        <w:tabs>
+          <w:tab w:val="num" w:pos="3600"/>
+        </w:tabs>
+        <w:ind w:left="3600" w:hanging="360"/>
+      </w:pPr>
+      <w:rPr>
+        <w:rFonts w:ascii="Wingdings" w:hAnsi="Wingdings" w:hint="default"/>
+        <w:sz w:val="20"/>
+      </w:rPr>
+    </w:lvl>
+    <w:lvl w:ilvl="5" w:tentative="1">
+      <w:start w:val="1"/>
+      <w:numFmt w:val="bullet"/>
+      <w:lvlText w:val=""/>
+      <w:lvlJc w:val="left"/>
+      <w:pPr>
+        <w:tabs>
+          <w:tab w:val="num" w:pos="4320"/>
+        </w:tabs>
+        <w:ind w:left="4320" w:hanging="360"/>
+      </w:pPr>
+      <w:rPr>
+        <w:rFonts w:ascii="Wingdings" w:hAnsi="Wingdings" w:hint="default"/>
+        <w:sz w:val="20"/>
+      </w:rPr>
+    </w:lvl>
+    <w:lvl w:ilvl="6" w:tentative="1">
+      <w:start w:val="1"/>
+      <w:numFmt w:val="bullet"/>
+      <w:lvlText w:val=""/>
+      <w:lvlJc w:val="left"/>
+      <w:pPr>
+        <w:tabs>
+          <w:tab w:val="num" w:pos="5040"/>
+        </w:tabs>
+        <w:ind w:left="5040" w:hanging="360"/>
+      </w:pPr>
+      <w:rPr>
+        <w:rFonts w:ascii="Wingdings" w:hAnsi="Wingdings" w:hint="default"/>
+        <w:sz w:val="20"/>
+      </w:rPr>
+    </w:lvl>
+    <w:lvl w:ilvl="7" w:tentative="1">
+      <w:start w:val="1"/>
+      <w:numFmt w:val="bullet"/>
+      <w:lvlText w:val=""/>
+      <w:lvlJc w:val="left"/>
+      <w:pPr>
+        <w:tabs>
+          <w:tab w:val="num" w:pos="5760"/>
+        </w:tabs>
+        <w:ind w:left="5760" w:hanging="360"/>
+      </w:pPr>
+      <w:rPr>
+        <w:rFonts w:ascii="Wingdings" w:hAnsi="Wingdings" w:hint="default"/>
+        <w:sz w:val="20"/>
+      </w:rPr>
+    </w:lvl>
+    <w:lvl w:ilvl="8" w:tentative="1">
+      <w:start w:val="1"/>
+      <w:numFmt w:val="bullet"/>
+      <w:lvlText w:val=""/>
+      <w:lvlJc w:val="left"/>
+      <w:pPr>
+        <w:tabs>
+          <w:tab w:val="num" w:pos="6480"/>
+        </w:tabs>
+        <w:ind w:left="6480" w:hanging="360"/>
+      </w:pPr>
+      <w:rPr>
+        <w:rFonts w:ascii="Wingdings" w:hAnsi="Wingdings" w:hint="default"/>
+        <w:sz w:val="20"/>
+      </w:rPr>
+    </w:lvl>
+  </w:abstractNum>
+  <w:abstractNum w:abstractNumId="16" w15:restartNumberingAfterBreak="0">
+    <w:nsid w:val="57CE52AF"/>
+    <w:multiLevelType w:val="hybridMultilevel"/>
+    <w:tmpl w:val="92ECD2BE"/>
+    <w:lvl w:ilvl="0" w:tplc="04070001">
+      <w:start w:val="1"/>
+      <w:numFmt w:val="bullet"/>
+      <w:lvlText w:val=""/>
+      <w:lvlJc w:val="left"/>
+      <w:pPr>
+        <w:ind w:left="720" w:hanging="360"/>
+      </w:pPr>
+      <w:rPr>
+        <w:rFonts w:ascii="Symbol" w:hAnsi="Symbol" w:hint="default"/>
+      </w:rPr>
+    </w:lvl>
+    <w:lvl w:ilvl="1" w:tplc="04070003" w:tentative="1">
+      <w:start w:val="1"/>
+      <w:numFmt w:val="bullet"/>
+      <w:lvlText w:val="o"/>
+      <w:lvlJc w:val="left"/>
+      <w:pPr>
+        <w:ind w:left="1440" w:hanging="360"/>
+      </w:pPr>
+      <w:rPr>
+        <w:rFonts w:ascii="Courier New" w:hAnsi="Courier New" w:hint="default"/>
+      </w:rPr>
+    </w:lvl>
+    <w:lvl w:ilvl="2" w:tplc="04070005" w:tentative="1">
+      <w:start w:val="1"/>
+      <w:numFmt w:val="bullet"/>
+      <w:lvlText w:val=""/>
+      <w:lvlJc w:val="left"/>
+      <w:pPr>
+        <w:ind w:left="2160" w:hanging="360"/>
+      </w:pPr>
+      <w:rPr>
+        <w:rFonts w:ascii="Wingdings" w:hAnsi="Wingdings" w:hint="default"/>
+      </w:rPr>
+    </w:lvl>
+    <w:lvl w:ilvl="3" w:tplc="04070001" w:tentative="1">
+      <w:start w:val="1"/>
+      <w:numFmt w:val="bullet"/>
+      <w:lvlText w:val=""/>
+      <w:lvlJc w:val="left"/>
+      <w:pPr>
+        <w:ind w:left="2880" w:hanging="360"/>
+      </w:pPr>
+      <w:rPr>
+        <w:rFonts w:ascii="Symbol" w:hAnsi="Symbol" w:hint="default"/>
+      </w:rPr>
+    </w:lvl>
+    <w:lvl w:ilvl="4" w:tplc="04070003" w:tentative="1">
+      <w:start w:val="1"/>
+      <w:numFmt w:val="bullet"/>
+      <w:lvlText w:val="o"/>
+      <w:lvlJc w:val="left"/>
+      <w:pPr>
+        <w:ind w:left="3600" w:hanging="360"/>
+      </w:pPr>
+      <w:rPr>
+        <w:rFonts w:ascii="Courier New" w:hAnsi="Courier New" w:hint="default"/>
+      </w:rPr>
+    </w:lvl>
+    <w:lvl w:ilvl="5" w:tplc="04070005" w:tentative="1">
+      <w:start w:val="1"/>
+      <w:numFmt w:val="bullet"/>
+      <w:lvlText w:val=""/>
+      <w:lvlJc w:val="left"/>
+      <w:pPr>
+        <w:ind w:left="4320" w:hanging="360"/>
+      </w:pPr>
+      <w:rPr>
+        <w:rFonts w:ascii="Wingdings" w:hAnsi="Wingdings" w:hint="default"/>
+      </w:rPr>
+    </w:lvl>
+    <w:lvl w:ilvl="6" w:tplc="04070001" w:tentative="1">
+      <w:start w:val="1"/>
+      <w:numFmt w:val="bullet"/>
+      <w:lvlText w:val=""/>
+      <w:lvlJc w:val="left"/>
+      <w:pPr>
+        <w:ind w:left="5040" w:hanging="360"/>
+      </w:pPr>
+      <w:rPr>
+        <w:rFonts w:ascii="Symbol" w:hAnsi="Symbol" w:hint="default"/>
+      </w:rPr>
+    </w:lvl>
+    <w:lvl w:ilvl="7" w:tplc="04070003" w:tentative="1">
+      <w:start w:val="1"/>
+      <w:numFmt w:val="bullet"/>
+      <w:lvlText w:val="o"/>
+      <w:lvlJc w:val="left"/>
+      <w:pPr>
+        <w:ind w:left="5760" w:hanging="360"/>
+      </w:pPr>
+      <w:rPr>
+        <w:rFonts w:ascii="Courier New" w:hAnsi="Courier New" w:hint="default"/>
+      </w:rPr>
+    </w:lvl>
+    <w:lvl w:ilvl="8" w:tplc="04070005" w:tentative="1">
+      <w:start w:val="1"/>
+      <w:numFmt w:val="bullet"/>
+      <w:lvlText w:val=""/>
+      <w:lvlJc w:val="left"/>
+      <w:pPr>
+        <w:ind w:left="6480" w:hanging="360"/>
+      </w:pPr>
+      <w:rPr>
+        <w:rFonts w:ascii="Wingdings" w:hAnsi="Wingdings" w:hint="default"/>
+      </w:rPr>
+    </w:lvl>
+  </w:abstractNum>
+  <w:abstractNum w:abstractNumId="17" w15:restartNumberingAfterBreak="0">
+    <w:nsid w:val="59AE33B5"/>
+    <w:multiLevelType w:val="multilevel"/>
+    <w:tmpl w:val="DA1CE6D6"/>
+    <w:lvl w:ilvl="0">
+      <w:start w:val="1"/>
+      <w:numFmt w:val="bullet"/>
+      <w:lvlText w:val=""/>
+      <w:lvlJc w:val="left"/>
+      <w:pPr>
+        <w:tabs>
+          <w:tab w:val="num" w:pos="720"/>
+        </w:tabs>
+        <w:ind w:left="720" w:hanging="360"/>
+      </w:pPr>
+      <w:rPr>
+        <w:rFonts w:ascii="Symbol" w:hAnsi="Symbol" w:hint="default"/>
+        <w:sz w:val="20"/>
+      </w:rPr>
+    </w:lvl>
+    <w:lvl w:ilvl="1" w:tentative="1">
+      <w:start w:val="1"/>
+      <w:numFmt w:val="bullet"/>
+      <w:lvlText w:val="o"/>
+      <w:lvlJc w:val="left"/>
+      <w:pPr>
+        <w:tabs>
+          <w:tab w:val="num" w:pos="1440"/>
+        </w:tabs>
+        <w:ind w:left="1440" w:hanging="360"/>
+      </w:pPr>
+      <w:rPr>
+        <w:rFonts w:ascii="Courier New" w:hAnsi="Courier New" w:hint="default"/>
+        <w:sz w:val="20"/>
+      </w:rPr>
+    </w:lvl>
+    <w:lvl w:ilvl="2" w:tentative="1">
+      <w:start w:val="1"/>
+      <w:numFmt w:val="bullet"/>
+      <w:lvlText w:val=""/>
+      <w:lvlJc w:val="left"/>
+      <w:pPr>
+        <w:tabs>
+          <w:tab w:val="num" w:pos="2160"/>
+        </w:tabs>
+        <w:ind w:left="2160" w:hanging="360"/>
+      </w:pPr>
+      <w:rPr>
+        <w:rFonts w:ascii="Wingdings" w:hAnsi="Wingdings" w:hint="default"/>
+        <w:sz w:val="20"/>
+      </w:rPr>
+    </w:lvl>
+    <w:lvl w:ilvl="3" w:tentative="1">
+      <w:start w:val="1"/>
+      <w:numFmt w:val="bullet"/>
+      <w:lvlText w:val=""/>
+      <w:lvlJc w:val="left"/>
+      <w:pPr>
+        <w:tabs>
+          <w:tab w:val="num" w:pos="2880"/>
+        </w:tabs>
+        <w:ind w:left="2880" w:hanging="360"/>
+      </w:pPr>
+      <w:rPr>
+        <w:rFonts w:ascii="Wingdings" w:hAnsi="Wingdings" w:hint="default"/>
+        <w:sz w:val="20"/>
+      </w:rPr>
+    </w:lvl>
+    <w:lvl w:ilvl="4" w:tentative="1">
+      <w:start w:val="1"/>
+      <w:numFmt w:val="bullet"/>
+      <w:lvlText w:val=""/>
+      <w:lvlJc w:val="left"/>
+      <w:pPr>
+        <w:tabs>
+          <w:tab w:val="num" w:pos="3600"/>
+        </w:tabs>
+        <w:ind w:left="3600" w:hanging="360"/>
+      </w:pPr>
+      <w:rPr>
+        <w:rFonts w:ascii="Wingdings" w:hAnsi="Wingdings" w:hint="default"/>
+        <w:sz w:val="20"/>
+      </w:rPr>
+    </w:lvl>
+    <w:lvl w:ilvl="5" w:tentative="1">
+      <w:start w:val="1"/>
+      <w:numFmt w:val="bullet"/>
+      <w:lvlText w:val=""/>
+      <w:lvlJc w:val="left"/>
+      <w:pPr>
+        <w:tabs>
+          <w:tab w:val="num" w:pos="4320"/>
+        </w:tabs>
+        <w:ind w:left="4320" w:hanging="360"/>
+      </w:pPr>
+      <w:rPr>
+        <w:rFonts w:ascii="Wingdings" w:hAnsi="Wingdings" w:hint="default"/>
+        <w:sz w:val="20"/>
+      </w:rPr>
+    </w:lvl>
+    <w:lvl w:ilvl="6" w:tentative="1">
+      <w:start w:val="1"/>
+      <w:numFmt w:val="bullet"/>
+      <w:lvlText w:val=""/>
+      <w:lvlJc w:val="left"/>
+      <w:pPr>
+        <w:tabs>
+          <w:tab w:val="num" w:pos="5040"/>
+        </w:tabs>
+        <w:ind w:left="5040" w:hanging="360"/>
+      </w:pPr>
+      <w:rPr>
+        <w:rFonts w:ascii="Wingdings" w:hAnsi="Wingdings" w:hint="default"/>
+        <w:sz w:val="20"/>
+      </w:rPr>
+    </w:lvl>
+    <w:lvl w:ilvl="7" w:tentative="1">
+      <w:start w:val="1"/>
+      <w:numFmt w:val="bullet"/>
+      <w:lvlText w:val=""/>
+      <w:lvlJc w:val="left"/>
+      <w:pPr>
+        <w:tabs>
+          <w:tab w:val="num" w:pos="5760"/>
+        </w:tabs>
+        <w:ind w:left="5760" w:hanging="360"/>
+      </w:pPr>
+      <w:rPr>
+        <w:rFonts w:ascii="Wingdings" w:hAnsi="Wingdings" w:hint="default"/>
+        <w:sz w:val="20"/>
+      </w:rPr>
+    </w:lvl>
+    <w:lvl w:ilvl="8" w:tentative="1">
+      <w:start w:val="1"/>
+      <w:numFmt w:val="bullet"/>
+      <w:lvlText w:val=""/>
+      <w:lvlJc w:val="left"/>
+      <w:pPr>
+        <w:tabs>
+          <w:tab w:val="num" w:pos="6480"/>
+        </w:tabs>
+        <w:ind w:left="6480" w:hanging="360"/>
+      </w:pPr>
+      <w:rPr>
+        <w:rFonts w:ascii="Wingdings" w:hAnsi="Wingdings" w:hint="default"/>
+        <w:sz w:val="20"/>
+      </w:rPr>
+    </w:lvl>
+  </w:abstractNum>
+  <w:abstractNum w:abstractNumId="18" w15:restartNumberingAfterBreak="0">
     <w:nsid w:val="61553DD9"/>
     <w:multiLevelType w:val="multilevel"/>
     <w:tmpl w:val="93162C7E"/>
@@ -248,7 +4365,156 @@
       </w:pPr>
     </w:lvl>
   </w:abstractNum>
-  <w:abstractNum w:abstractNumId="1" w15:restartNumberingAfterBreak="0">
+  <w:abstractNum w:abstractNumId="19" w15:restartNumberingAfterBreak="0">
+    <w:nsid w:val="6BBB3174"/>
+    <w:multiLevelType w:val="multilevel"/>
+    <w:tmpl w:val="E7C06230"/>
+    <w:lvl w:ilvl="0">
+      <w:start w:val="1"/>
+      <w:numFmt w:val="bullet"/>
+      <w:lvlText w:val=""/>
+      <w:lvlJc w:val="left"/>
+      <w:pPr>
+        <w:tabs>
+          <w:tab w:val="num" w:pos="720"/>
+        </w:tabs>
+        <w:ind w:left="720" w:hanging="360"/>
+      </w:pPr>
+      <w:rPr>
+        <w:rFonts w:ascii="Symbol" w:hAnsi="Symbol" w:hint="default"/>
+        <w:sz w:val="20"/>
+      </w:rPr>
+    </w:lvl>
+    <w:lvl w:ilvl="1" w:tentative="1">
+      <w:start w:val="1"/>
+      <w:numFmt w:val="bullet"/>
+      <w:lvlText w:val="o"/>
+      <w:lvlJc w:val="left"/>
+      <w:pPr>
+        <w:tabs>
+          <w:tab w:val="num" w:pos="1440"/>
+        </w:tabs>
+        <w:ind w:left="1440" w:hanging="360"/>
+      </w:pPr>
+      <w:rPr>
+        <w:rFonts w:ascii="Courier New" w:hAnsi="Courier New" w:hint="default"/>
+        <w:sz w:val="20"/>
+      </w:rPr>
+    </w:lvl>
+    <w:lvl w:ilvl="2" w:tentative="1">
+      <w:start w:val="1"/>
+      <w:numFmt w:val="bullet"/>
+      <w:lvlText w:val=""/>
+      <w:lvlJc w:val="left"/>
+      <w:pPr>
+        <w:tabs>
+          <w:tab w:val="num" w:pos="2160"/>
+        </w:tabs>
+        <w:ind w:left="2160" w:hanging="360"/>
+      </w:pPr>
+      <w:rPr>
+        <w:rFonts w:ascii="Wingdings" w:hAnsi="Wingdings" w:hint="default"/>
+        <w:sz w:val="20"/>
+      </w:rPr>
+    </w:lvl>
+    <w:lvl w:ilvl="3" w:tentative="1">
+      <w:start w:val="1"/>
+      <w:numFmt w:val="bullet"/>
+      <w:lvlText w:val=""/>
+      <w:lvlJc w:val="left"/>
+      <w:pPr>
+        <w:tabs>
+          <w:tab w:val="num" w:pos="2880"/>
+        </w:tabs>
+        <w:ind w:left="2880" w:hanging="360"/>
+      </w:pPr>
+      <w:rPr>
+        <w:rFonts w:ascii="Wingdings" w:hAnsi="Wingdings" w:hint="default"/>
+        <w:sz w:val="20"/>
+      </w:rPr>
+    </w:lvl>
+    <w:lvl w:ilvl="4" w:tentative="1">
+      <w:start w:val="1"/>
+      <w:numFmt w:val="bullet"/>
+      <w:lvlText w:val=""/>
+      <w:lvlJc w:val="left"/>
+      <w:pPr>
+        <w:tabs>
+          <w:tab w:val="num" w:pos="3600"/>
+        </w:tabs>
+        <w:ind w:left="3600" w:hanging="360"/>
+      </w:pPr>
+      <w:rPr>
+        <w:rFonts w:ascii="Wingdings" w:hAnsi="Wingdings" w:hint="default"/>
+        <w:sz w:val="20"/>
+      </w:rPr>
+    </w:lvl>
+    <w:lvl w:ilvl="5" w:tentative="1">
+      <w:start w:val="1"/>
+      <w:numFmt w:val="bullet"/>
+      <w:lvlText w:val=""/>
+      <w:lvlJc w:val="left"/>
+      <w:pPr>
+        <w:tabs>
+          <w:tab w:val="num" w:pos="4320"/>
+        </w:tabs>
+        <w:ind w:left="4320" w:hanging="360"/>
+      </w:pPr>
+      <w:rPr>
+        <w:rFonts w:ascii="Wingdings" w:hAnsi="Wingdings" w:hint="default"/>
+        <w:sz w:val="20"/>
+      </w:rPr>
+    </w:lvl>
+    <w:lvl w:ilvl="6" w:tentative="1">
+      <w:start w:val="1"/>
+      <w:numFmt w:val="bullet"/>
+      <w:lvlText w:val=""/>
+      <w:lvlJc w:val="left"/>
+      <w:pPr>
+        <w:tabs>
+          <w:tab w:val="num" w:pos="5040"/>
+        </w:tabs>
+        <w:ind w:left="5040" w:hanging="360"/>
+      </w:pPr>
+      <w:rPr>
+        <w:rFonts w:ascii="Wingdings" w:hAnsi="Wingdings" w:hint="default"/>
+        <w:sz w:val="20"/>
+      </w:rPr>
+    </w:lvl>
+    <w:lvl w:ilvl="7" w:tentative="1">
+      <w:start w:val="1"/>
+      <w:numFmt w:val="bullet"/>
+      <w:lvlText w:val=""/>
+      <w:lvlJc w:val="left"/>
+      <w:pPr>
+        <w:tabs>
+          <w:tab w:val="num" w:pos="5760"/>
+        </w:tabs>
+        <w:ind w:left="5760" w:hanging="360"/>
+      </w:pPr>
+      <w:rPr>
+        <w:rFonts w:ascii="Wingdings" w:hAnsi="Wingdings" w:hint="default"/>
+        <w:sz w:val="20"/>
+      </w:rPr>
+    </w:lvl>
+    <w:lvl w:ilvl="8" w:tentative="1">
+      <w:start w:val="1"/>
+      <w:numFmt w:val="bullet"/>
+      <w:lvlText w:val=""/>
+      <w:lvlJc w:val="left"/>
+      <w:pPr>
+        <w:tabs>
+          <w:tab w:val="num" w:pos="6480"/>
+        </w:tabs>
+        <w:ind w:left="6480" w:hanging="360"/>
+      </w:pPr>
+      <w:rPr>
+        <w:rFonts w:ascii="Wingdings" w:hAnsi="Wingdings" w:hint="default"/>
+        <w:sz w:val="20"/>
+      </w:rPr>
+    </w:lvl>
+  </w:abstractNum>
+  <w:abstractNum w:abstractNumId="20" w15:restartNumberingAfterBreak="0">
     <w:nsid w:val="776A7A25"/>
     <w:multiLevelType w:val="multilevel"/>
     <w:tmpl w:val="52923416"/>
@@ -362,11 +4628,220 @@
       </w:pPr>
     </w:lvl>
   </w:abstractNum>
+  <w:abstractNum w:abstractNumId="21" w15:restartNumberingAfterBreak="0">
+    <w:nsid w:val="796D24E1"/>
+    <w:multiLevelType w:val="multilevel"/>
+    <w:tmpl w:val="0BBC6D2A"/>
+    <w:lvl w:ilvl="0">
+      <w:start w:val="1"/>
+      <w:numFmt w:val="bullet"/>
+      <w:lvlText w:val=""/>
+      <w:lvlJc w:val="left"/>
+      <w:pPr>
+        <w:tabs>
+          <w:tab w:val="num" w:pos="720"/>
+        </w:tabs>
+        <w:ind w:left="720" w:hanging="360"/>
+      </w:pPr>
+      <w:rPr>
+        <w:rFonts w:ascii="Symbol" w:hAnsi="Symbol" w:hint="default"/>
+        <w:sz w:val="20"/>
+      </w:rPr>
+    </w:lvl>
+    <w:lvl w:ilvl="1" w:tentative="1">
+      <w:start w:val="1"/>
+      <w:numFmt w:val="bullet"/>
+      <w:lvlText w:val="o"/>
+      <w:lvlJc w:val="left"/>
+      <w:pPr>
+        <w:tabs>
+          <w:tab w:val="num" w:pos="1440"/>
+        </w:tabs>
+        <w:ind w:left="1440" w:hanging="360"/>
+      </w:pPr>
+      <w:rPr>
+        <w:rFonts w:ascii="Courier New" w:hAnsi="Courier New" w:hint="default"/>
+        <w:sz w:val="20"/>
+      </w:rPr>
+    </w:lvl>
+    <w:lvl w:ilvl="2" w:tentative="1">
+      <w:start w:val="1"/>
+      <w:numFmt w:val="bullet"/>
+      <w:lvlText w:val=""/>
+      <w:lvlJc w:val="left"/>
+      <w:pPr>
+        <w:tabs>
+          <w:tab w:val="num" w:pos="2160"/>
+        </w:tabs>
+        <w:ind w:left="2160" w:hanging="360"/>
+      </w:pPr>
+      <w:rPr>
+        <w:rFonts w:ascii="Wingdings" w:hAnsi="Wingdings" w:hint="default"/>
+        <w:sz w:val="20"/>
+      </w:rPr>
+    </w:lvl>
+    <w:lvl w:ilvl="3" w:tentative="1">
+      <w:start w:val="1"/>
+      <w:numFmt w:val="bullet"/>
+      <w:lvlText w:val=""/>
+      <w:lvlJc w:val="left"/>
+      <w:pPr>
+        <w:tabs>
+          <w:tab w:val="num" w:pos="2880"/>
+        </w:tabs>
+        <w:ind w:left="2880" w:hanging="360"/>
+      </w:pPr>
+      <w:rPr>
+        <w:rFonts w:ascii="Wingdings" w:hAnsi="Wingdings" w:hint="default"/>
+        <w:sz w:val="20"/>
+      </w:rPr>
+    </w:lvl>
+    <w:lvl w:ilvl="4" w:tentative="1">
+      <w:start w:val="1"/>
+      <w:numFmt w:val="bullet"/>
+      <w:lvlText w:val=""/>
+      <w:lvlJc w:val="left"/>
+      <w:pPr>
+        <w:tabs>
+          <w:tab w:val="num" w:pos="3600"/>
+        </w:tabs>
+        <w:ind w:left="3600" w:hanging="360"/>
+      </w:pPr>
+      <w:rPr>
+        <w:rFonts w:ascii="Wingdings" w:hAnsi="Wingdings" w:hint="default"/>
+        <w:sz w:val="20"/>
+      </w:rPr>
+    </w:lvl>
+    <w:lvl w:ilvl="5" w:tentative="1">
+      <w:start w:val="1"/>
+      <w:numFmt w:val="bullet"/>
+      <w:lvlText w:val=""/>
+      <w:lvlJc w:val="left"/>
+      <w:pPr>
+        <w:tabs>
+          <w:tab w:val="num" w:pos="4320"/>
+        </w:tabs>
+        <w:ind w:left="4320" w:hanging="360"/>
+      </w:pPr>
+      <w:rPr>
+        <w:rFonts w:ascii="Wingdings" w:hAnsi="Wingdings" w:hint="default"/>
+        <w:sz w:val="20"/>
+      </w:rPr>
+    </w:lvl>
+    <w:lvl w:ilvl="6" w:tentative="1">
+      <w:start w:val="1"/>
+      <w:numFmt w:val="bullet"/>
+      <w:lvlText w:val=""/>
+      <w:lvlJc w:val="left"/>
+      <w:pPr>
+        <w:tabs>
+          <w:tab w:val="num" w:pos="5040"/>
+        </w:tabs>
+        <w:ind w:left="5040" w:hanging="360"/>
+      </w:pPr>
+      <w:rPr>
+        <w:rFonts w:ascii="Wingdings" w:hAnsi="Wingdings" w:hint="default"/>
+        <w:sz w:val="20"/>
+      </w:rPr>
+    </w:lvl>
+    <w:lvl w:ilvl="7" w:tentative="1">
+      <w:start w:val="1"/>
+      <w:numFmt w:val="bullet"/>
+      <w:lvlText w:val=""/>
+      <w:lvlJc w:val="left"/>
+      <w:pPr>
+        <w:tabs>
+          <w:tab w:val="num" w:pos="5760"/>
+        </w:tabs>
+        <w:ind w:left="5760" w:hanging="360"/>
+      </w:pPr>
+      <w:rPr>
+        <w:rFonts w:ascii="Wingdings" w:hAnsi="Wingdings" w:hint="default"/>
+        <w:sz w:val="20"/>
+      </w:rPr>
+    </w:lvl>
+    <w:lvl w:ilvl="8" w:tentative="1">
+      <w:start w:val="1"/>
+      <w:numFmt w:val="bullet"/>
+      <w:lvlText w:val=""/>
+      <w:lvlJc w:val="left"/>
+      <w:pPr>
+        <w:tabs>
+          <w:tab w:val="num" w:pos="6480"/>
+        </w:tabs>
+        <w:ind w:left="6480" w:hanging="360"/>
+      </w:pPr>
+      <w:rPr>
+        <w:rFonts w:ascii="Wingdings" w:hAnsi="Wingdings" w:hint="default"/>
+        <w:sz w:val="20"/>
+      </w:rPr>
+    </w:lvl>
+  </w:abstractNum>
   <w:num w:numId="1" w16cid:durableId="912664102">
+    <w:abstractNumId w:val="18"/>
+  </w:num>
+  <w:num w:numId="2" w16cid:durableId="1235898762">
+    <w:abstractNumId w:val="20"/>
+  </w:num>
+  <w:num w:numId="3" w16cid:durableId="624166922">
+    <w:abstractNumId w:val="8"/>
+  </w:num>
+  <w:num w:numId="4" w16cid:durableId="1061055440">
+    <w:abstractNumId w:val="6"/>
+  </w:num>
+  <w:num w:numId="5" w16cid:durableId="982927085">
+    <w:abstractNumId w:val="14"/>
+  </w:num>
+  <w:num w:numId="6" w16cid:durableId="1902132656">
+    <w:abstractNumId w:val="10"/>
+  </w:num>
+  <w:num w:numId="7" w16cid:durableId="238708658">
+    <w:abstractNumId w:val="17"/>
+  </w:num>
+  <w:num w:numId="8" w16cid:durableId="1810711210">
+    <w:abstractNumId w:val="15"/>
+  </w:num>
+  <w:num w:numId="9" w16cid:durableId="1579972968">
+    <w:abstractNumId w:val="4"/>
+  </w:num>
+  <w:num w:numId="10" w16cid:durableId="915745523">
+    <w:abstractNumId w:val="21"/>
+  </w:num>
+  <w:num w:numId="11" w16cid:durableId="490604602">
+    <w:abstractNumId w:val="19"/>
+  </w:num>
+  <w:num w:numId="12" w16cid:durableId="1164736197">
+    <w:abstractNumId w:val="12"/>
+  </w:num>
+  <w:num w:numId="13" w16cid:durableId="1759211340">
+    <w:abstractNumId w:val="5"/>
+  </w:num>
+  <w:num w:numId="14" w16cid:durableId="1961953264">
     <w:abstractNumId w:val="0"/>
   </w:num>
-  <w:num w:numId="2" w16cid:durableId="1235898762">
+  <w:num w:numId="15" w16cid:durableId="1304192145">
+    <w:abstractNumId w:val="16"/>
+  </w:num>
+  <w:num w:numId="16" w16cid:durableId="578561227">
+    <w:abstractNumId w:val="7"/>
+  </w:num>
+  <w:num w:numId="17" w16cid:durableId="131019969">
     <w:abstractNumId w:val="1"/>
+  </w:num>
+  <w:num w:numId="18" w16cid:durableId="768354384">
+    <w:abstractNumId w:val="13"/>
+  </w:num>
+  <w:num w:numId="19" w16cid:durableId="1121261102">
+    <w:abstractNumId w:val="11"/>
+  </w:num>
+  <w:num w:numId="20" w16cid:durableId="1702591787">
+    <w:abstractNumId w:val="3"/>
+  </w:num>
+  <w:num w:numId="21" w16cid:durableId="215363735">
+    <w:abstractNumId w:val="9"/>
+  </w:num>
+  <w:num w:numId="22" w16cid:durableId="727072108">
+    <w:abstractNumId w:val="2"/>
   </w:num>
 </w:numbering>
 </file>
@@ -971,6 +5446,7 @@
   <w:style w:type="character" w:default="1" w:styleId="Absatz-Standardschriftart">
     <w:name w:val="Default Paragraph Font"/>
     <w:uiPriority w:val="1"/>
+    <w:semiHidden/>
     <w:unhideWhenUsed/>
   </w:style>
   <w:style w:type="table" w:default="1" w:styleId="NormaleTabelle">
@@ -1284,6 +5760,29 @@
       <w:spacing w:val="5"/>
     </w:rPr>
   </w:style>
+  <w:style w:type="character" w:styleId="Hyperlink">
+    <w:name w:val="Hyperlink"/>
+    <w:basedOn w:val="Absatz-Standardschriftart"/>
+    <w:uiPriority w:val="99"/>
+    <w:unhideWhenUsed/>
+    <w:rsid w:val="0011522E"/>
+    <w:rPr>
+      <w:color w:val="0563C1" w:themeColor="hyperlink"/>
+      <w:u w:val="single"/>
+    </w:rPr>
+  </w:style>
+  <w:style w:type="character" w:styleId="NichtaufgelsteErwhnung">
+    <w:name w:val="Unresolved Mention"/>
+    <w:basedOn w:val="Absatz-Standardschriftart"/>
+    <w:uiPriority w:val="99"/>
+    <w:semiHidden/>
+    <w:unhideWhenUsed/>
+    <w:rsid w:val="0011522E"/>
+    <w:rPr>
+      <w:color w:val="605E5C"/>
+      <w:shd w:val="clear" w:color="auto" w:fill="E1DFDD"/>
+    </w:rPr>
+  </w:style>
 </w:styles>
 </file>
 

</xml_diff>